<commit_message>
started unit economics build, added folders for OEM ER
</commit_message>
<xml_diff>
--- a/ISSC/3. Notes/10-K Notes.docx
+++ b/ISSC/3. Notes/10-K Notes.docx
@@ -305,21 +305,7 @@
         <w:rPr>
           <w:rFonts w:ascii="Calibri" w:hAnsi="Calibri" w:cs="Calibri"/>
         </w:rPr>
-        <w:t xml:space="preserve">Aircraft equipped with FMS, FPDS, and SBAS/WAAS/LPV enabled </w:t>
-      </w:r>
-      <w:proofErr w:type="gramStart"/>
-      <w:r>
-        <w:rPr>
-          <w:rFonts w:ascii="Calibri" w:hAnsi="Calibri" w:cs="Calibri"/>
-        </w:rPr>
-        <w:t>navigator</w:t>
-      </w:r>
-      <w:proofErr w:type="gramEnd"/>
-      <w:r>
-        <w:rPr>
-          <w:rFonts w:ascii="Calibri" w:hAnsi="Calibri" w:cs="Calibri"/>
-        </w:rPr>
-        <w:t xml:space="preserve"> will be qualified to land at such airports and comply with FAA mandates for Required Navigation Performance and Automatic Dependent Surveillance-</w:t>
+        <w:t>Aircraft equipped with FMS, FPDS, and SBAS/WAAS/LPV enabled navigator will be qualified to land at such airports and comply with FAA mandates for Required Navigation Performance and Automatic Dependent Surveillance-</w:t>
       </w:r>
       <w:r>
         <w:rPr>
@@ -468,21 +454,7 @@
         <w:rPr>
           <w:rFonts w:ascii="Calibri" w:hAnsi="Calibri" w:cs="Calibri"/>
         </w:rPr>
-        <w:t xml:space="preserve"> Autothrottle is designed to automate power management for speed and power control, while ensuring aircraft </w:t>
-      </w:r>
-      <w:proofErr w:type="gramStart"/>
-      <w:r>
-        <w:rPr>
-          <w:rFonts w:ascii="Calibri" w:hAnsi="Calibri" w:cs="Calibri"/>
-        </w:rPr>
-        <w:t>envelope</w:t>
-      </w:r>
-      <w:proofErr w:type="gramEnd"/>
-      <w:r>
-        <w:rPr>
-          <w:rFonts w:ascii="Calibri" w:hAnsi="Calibri" w:cs="Calibri"/>
-        </w:rPr>
-        <w:t xml:space="preserve"> and engine protection</w:t>
+        <w:t xml:space="preserve"> Autothrottle is designed to automate power management for speed and power control, while ensuring aircraft envelope and engine protection</w:t>
       </w:r>
     </w:p>
     <w:p>
@@ -690,19 +662,11 @@
           <w:rFonts w:ascii="Calibri" w:hAnsi="Calibri" w:cs="Calibri"/>
         </w:rPr>
       </w:pPr>
-      <w:proofErr w:type="gramStart"/>
-      <w:r>
-        <w:rPr>
-          <w:rFonts w:ascii="Calibri" w:hAnsi="Calibri" w:cs="Calibri"/>
-        </w:rPr>
-        <w:t>Company</w:t>
-      </w:r>
-      <w:proofErr w:type="gramEnd"/>
-      <w:r>
-        <w:rPr>
-          <w:rFonts w:ascii="Calibri" w:hAnsi="Calibri" w:cs="Calibri"/>
-        </w:rPr>
-        <w:t xml:space="preserve"> believes that aircraft cockpits will become more complete information centers, capable of delivering information that is either mandated by regulation or demanded by pilots to assist in the safe and efficient operation of aircraft</w:t>
+      <w:r>
+        <w:rPr>
+          <w:rFonts w:ascii="Calibri" w:hAnsi="Calibri" w:cs="Calibri"/>
+        </w:rPr>
+        <w:t>Company believes that aircraft cockpits will become more complete information centers, capable of delivering information that is either mandated by regulation or demanded by pilots to assist in the safe and efficient operation of aircraft</w:t>
       </w:r>
     </w:p>
     <w:p>
@@ -904,21 +868,7 @@
         <w:rPr>
           <w:rFonts w:ascii="Calibri" w:hAnsi="Calibri" w:cs="Calibri"/>
         </w:rPr>
-        <w:t xml:space="preserve">FPDS will eventually replace LCDs </w:t>
-      </w:r>
-      <w:proofErr w:type="gramStart"/>
-      <w:r>
-        <w:rPr>
-          <w:rFonts w:ascii="Calibri" w:hAnsi="Calibri" w:cs="Calibri"/>
-        </w:rPr>
-        <w:t>on</w:t>
-      </w:r>
-      <w:proofErr w:type="gramEnd"/>
-      <w:r>
-        <w:rPr>
-          <w:rFonts w:ascii="Calibri" w:hAnsi="Calibri" w:cs="Calibri"/>
-        </w:rPr>
-        <w:t xml:space="preserve"> legacy aircraft</w:t>
+        <w:t>FPDS will eventually replace LCDs on legacy aircraft</w:t>
       </w:r>
     </w:p>
     <w:p>
@@ -993,19 +943,11 @@
           <w:bCs/>
         </w:rPr>
       </w:pPr>
-      <w:proofErr w:type="gramStart"/>
-      <w:r>
-        <w:rPr>
-          <w:rFonts w:ascii="Calibri" w:hAnsi="Calibri" w:cs="Calibri"/>
-        </w:rPr>
-        <w:t>Continue</w:t>
-      </w:r>
-      <w:proofErr w:type="gramEnd"/>
-      <w:r>
-        <w:rPr>
-          <w:rFonts w:ascii="Calibri" w:hAnsi="Calibri" w:cs="Calibri"/>
-        </w:rPr>
-        <w:t xml:space="preserve"> to drive </w:t>
+      <w:r>
+        <w:rPr>
+          <w:rFonts w:ascii="Calibri" w:hAnsi="Calibri" w:cs="Calibri"/>
+        </w:rPr>
+        <w:t xml:space="preserve">Continue to drive </w:t>
       </w:r>
       <w:r>
         <w:rPr>
@@ -1732,82 +1674,389 @@
           <w:bCs/>
         </w:rPr>
       </w:pPr>
+      <w:r>
+        <w:rPr>
+          <w:rFonts w:ascii="Calibri" w:hAnsi="Calibri" w:cs="Calibri"/>
+        </w:rPr>
+        <w:t>Has an LCD display, keyboard, mode and function keys, line select keys and annunciator lights, and supports ethernet data loading</w:t>
+      </w:r>
+    </w:p>
+    <w:p>
+      <w:pPr>
+        <w:pStyle w:val="ListParagraph"/>
+        <w:numPr>
+          <w:ilvl w:val="2"/>
+          <w:numId w:val="2"/>
+        </w:numPr>
+        <w:spacing w:after="0" w:line="240" w:lineRule="auto"/>
+        <w:rPr>
+          <w:rFonts w:ascii="Calibri" w:hAnsi="Calibri" w:cs="Calibri"/>
+          <w:b/>
+          <w:bCs/>
+        </w:rPr>
+      </w:pPr>
+      <w:r>
+        <w:rPr>
+          <w:rFonts w:ascii="Calibri" w:hAnsi="Calibri" w:cs="Calibri"/>
+        </w:rPr>
+        <w:t>MCDU computes the most efficient flight profiles and provides steering commands for use upon entering a flight data plan</w:t>
+      </w:r>
+    </w:p>
+    <w:p>
+      <w:pPr>
+        <w:pStyle w:val="ListParagraph"/>
+        <w:numPr>
+          <w:ilvl w:val="1"/>
+          <w:numId w:val="2"/>
+        </w:numPr>
+        <w:spacing w:after="0" w:line="240" w:lineRule="auto"/>
+        <w:rPr>
+          <w:rFonts w:ascii="Calibri" w:hAnsi="Calibri" w:cs="Calibri"/>
+          <w:b/>
+          <w:bCs/>
+        </w:rPr>
+      </w:pPr>
+      <w:r>
+        <w:rPr>
+          <w:rFonts w:ascii="Calibri" w:hAnsi="Calibri" w:cs="Calibri"/>
+        </w:rPr>
+        <w:t>Incorporates a robust navigation database with ample growth for the future</w:t>
+      </w:r>
+    </w:p>
+    <w:p>
+      <w:pPr>
+        <w:pStyle w:val="ListParagraph"/>
+        <w:numPr>
+          <w:ilvl w:val="1"/>
+          <w:numId w:val="2"/>
+        </w:numPr>
+        <w:spacing w:after="0" w:line="240" w:lineRule="auto"/>
+        <w:rPr>
+          <w:rFonts w:ascii="Calibri" w:hAnsi="Calibri" w:cs="Calibri"/>
+          <w:b/>
+          <w:bCs/>
+        </w:rPr>
+      </w:pPr>
+      <w:r>
+        <w:rPr>
+          <w:rFonts w:ascii="Calibri" w:hAnsi="Calibri" w:cs="Calibri"/>
+        </w:rPr>
+        <w:t>ARINC 739B compliant, providing an interface option for other cockpit equipment</w:t>
+      </w:r>
+    </w:p>
+    <w:p>
+      <w:pPr>
+        <w:pStyle w:val="ListParagraph"/>
+        <w:numPr>
+          <w:ilvl w:val="0"/>
+          <w:numId w:val="2"/>
+        </w:numPr>
+        <w:spacing w:after="0" w:line="240" w:lineRule="auto"/>
+        <w:rPr>
+          <w:rFonts w:ascii="Calibri" w:hAnsi="Calibri" w:cs="Calibri"/>
+          <w:b/>
+          <w:bCs/>
+        </w:rPr>
+      </w:pPr>
+      <w:r>
+        <w:rPr>
+          <w:rFonts w:ascii="Calibri" w:hAnsi="Calibri" w:cs="Calibri"/>
+        </w:rPr>
+        <w:t>Integrated Standby Unit (ISU): incorporates the measurement and display of altitude, attitude, airspeed, and navigation data into a single navigation instrument for various application</w:t>
+      </w:r>
+    </w:p>
+    <w:p>
+      <w:pPr>
+        <w:pStyle w:val="ListParagraph"/>
+        <w:numPr>
+          <w:ilvl w:val="1"/>
+          <w:numId w:val="2"/>
+        </w:numPr>
+        <w:spacing w:after="0" w:line="240" w:lineRule="auto"/>
+        <w:rPr>
+          <w:rFonts w:ascii="Calibri" w:hAnsi="Calibri" w:cs="Calibri"/>
+          <w:b/>
+          <w:bCs/>
+        </w:rPr>
+      </w:pPr>
+      <w:r>
+        <w:rPr>
+          <w:rFonts w:ascii="Calibri" w:hAnsi="Calibri" w:cs="Calibri"/>
+        </w:rPr>
+        <w:t>Based on the Company’s merger of CIP display technology and Reduced Vertical Separation Minimum air data products</w:t>
+      </w:r>
+    </w:p>
+    <w:p>
+      <w:pPr>
+        <w:pStyle w:val="ListParagraph"/>
+        <w:numPr>
+          <w:ilvl w:val="2"/>
+          <w:numId w:val="2"/>
+        </w:numPr>
+        <w:spacing w:after="0" w:line="240" w:lineRule="auto"/>
+        <w:rPr>
+          <w:rFonts w:ascii="Calibri" w:hAnsi="Calibri" w:cs="Calibri"/>
+          <w:b/>
+          <w:bCs/>
+        </w:rPr>
+      </w:pPr>
+      <w:r>
+        <w:rPr>
+          <w:rFonts w:ascii="Calibri" w:hAnsi="Calibri" w:cs="Calibri"/>
+        </w:rPr>
+        <w:t>Proprietary algorithm allows for accurate computation</w:t>
+      </w:r>
+    </w:p>
+    <w:p>
+      <w:pPr>
+        <w:pStyle w:val="ListParagraph"/>
+        <w:numPr>
+          <w:ilvl w:val="2"/>
+          <w:numId w:val="2"/>
+        </w:numPr>
+        <w:spacing w:after="0" w:line="240" w:lineRule="auto"/>
+        <w:rPr>
+          <w:rFonts w:ascii="Calibri" w:hAnsi="Calibri" w:cs="Calibri"/>
+          <w:b/>
+          <w:bCs/>
+        </w:rPr>
+      </w:pPr>
+      <w:r>
+        <w:rPr>
+          <w:rFonts w:ascii="Calibri" w:hAnsi="Calibri" w:cs="Calibri"/>
+        </w:rPr>
+        <w:t>Triaxial magnetometer tolerant to local soft iron effects</w:t>
+      </w:r>
+    </w:p>
+    <w:p>
+      <w:pPr>
+        <w:pStyle w:val="ListParagraph"/>
+        <w:numPr>
+          <w:ilvl w:val="1"/>
+          <w:numId w:val="2"/>
+        </w:numPr>
+        <w:spacing w:after="0" w:line="240" w:lineRule="auto"/>
+        <w:rPr>
+          <w:rFonts w:ascii="Calibri" w:hAnsi="Calibri" w:cs="Calibri"/>
+          <w:b/>
+          <w:bCs/>
+        </w:rPr>
+      </w:pPr>
+      <w:r>
+        <w:rPr>
+          <w:rFonts w:ascii="Calibri" w:hAnsi="Calibri" w:cs="Calibri"/>
+        </w:rPr>
+        <w:t>Display uses familiar Primary Flight Display format</w:t>
+      </w:r>
+    </w:p>
+    <w:p>
+      <w:pPr>
+        <w:pStyle w:val="ListParagraph"/>
+        <w:numPr>
+          <w:ilvl w:val="1"/>
+          <w:numId w:val="2"/>
+        </w:numPr>
+        <w:spacing w:after="0" w:line="240" w:lineRule="auto"/>
+        <w:rPr>
+          <w:rFonts w:ascii="Calibri" w:hAnsi="Calibri" w:cs="Calibri"/>
+          <w:b/>
+          <w:bCs/>
+        </w:rPr>
+      </w:pPr>
+      <w:r>
+        <w:rPr>
+          <w:rFonts w:ascii="Calibri" w:hAnsi="Calibri" w:cs="Calibri"/>
+        </w:rPr>
+        <w:t>Logistics and maintenance savings are realized due to increase reliability and a reduction in line-replaceable units</w:t>
+      </w:r>
+    </w:p>
+    <w:p>
+      <w:pPr>
+        <w:pStyle w:val="ListParagraph"/>
+        <w:numPr>
+          <w:ilvl w:val="0"/>
+          <w:numId w:val="2"/>
+        </w:numPr>
+        <w:spacing w:after="0" w:line="240" w:lineRule="auto"/>
+        <w:rPr>
+          <w:rFonts w:ascii="Calibri" w:hAnsi="Calibri" w:cs="Calibri"/>
+          <w:b/>
+          <w:bCs/>
+        </w:rPr>
+      </w:pPr>
+      <w:r>
+        <w:rPr>
+          <w:rFonts w:ascii="Calibri" w:hAnsi="Calibri" w:cs="Calibri"/>
+        </w:rPr>
+        <w:t>Air Data Systems and Components: calculate and display various measures using advanced sensors and customized algorithms</w:t>
+      </w:r>
+    </w:p>
+    <w:p>
+      <w:pPr>
+        <w:pStyle w:val="ListParagraph"/>
+        <w:numPr>
+          <w:ilvl w:val="1"/>
+          <w:numId w:val="2"/>
+        </w:numPr>
+        <w:spacing w:after="0" w:line="240" w:lineRule="auto"/>
+        <w:rPr>
+          <w:rFonts w:ascii="Calibri" w:hAnsi="Calibri" w:cs="Calibri"/>
+          <w:b/>
+          <w:bCs/>
+        </w:rPr>
+      </w:pPr>
+      <w:r>
+        <w:rPr>
+          <w:rFonts w:ascii="Calibri" w:hAnsi="Calibri" w:cs="Calibri"/>
+        </w:rPr>
+        <w:t>Sells both individual components and partial/complete air data systems, including:</w:t>
+      </w:r>
+    </w:p>
+    <w:p>
+      <w:pPr>
+        <w:pStyle w:val="ListParagraph"/>
+        <w:numPr>
+          <w:ilvl w:val="2"/>
+          <w:numId w:val="2"/>
+        </w:numPr>
+        <w:spacing w:after="0" w:line="240" w:lineRule="auto"/>
+        <w:rPr>
+          <w:rFonts w:ascii="Calibri" w:hAnsi="Calibri" w:cs="Calibri"/>
+          <w:b/>
+          <w:bCs/>
+        </w:rPr>
+      </w:pPr>
+      <w:r>
+        <w:rPr>
+          <w:rFonts w:ascii="Calibri" w:hAnsi="Calibri" w:cs="Calibri"/>
+        </w:rPr>
+        <w:t>Digital air data computers: calculate various air data parameters</w:t>
+      </w:r>
+    </w:p>
+    <w:p>
+      <w:pPr>
+        <w:pStyle w:val="ListParagraph"/>
+        <w:numPr>
+          <w:ilvl w:val="2"/>
+          <w:numId w:val="2"/>
+        </w:numPr>
+        <w:spacing w:after="0" w:line="240" w:lineRule="auto"/>
+        <w:rPr>
+          <w:rFonts w:ascii="Calibri" w:hAnsi="Calibri" w:cs="Calibri"/>
+          <w:b/>
+          <w:bCs/>
+        </w:rPr>
+      </w:pPr>
+      <w:r>
+        <w:rPr>
+          <w:rFonts w:ascii="Calibri" w:hAnsi="Calibri" w:cs="Calibri"/>
+        </w:rPr>
+        <w:t>Integrated air data computers and display units: calculate and convey air data information</w:t>
+      </w:r>
+    </w:p>
+    <w:p>
+      <w:pPr>
+        <w:pStyle w:val="ListParagraph"/>
+        <w:numPr>
+          <w:ilvl w:val="2"/>
+          <w:numId w:val="2"/>
+        </w:numPr>
+        <w:spacing w:after="0" w:line="240" w:lineRule="auto"/>
+        <w:rPr>
+          <w:rFonts w:ascii="Calibri" w:hAnsi="Calibri" w:cs="Calibri"/>
+          <w:b/>
+          <w:bCs/>
+        </w:rPr>
+      </w:pPr>
+      <w:r>
+        <w:rPr>
+          <w:rFonts w:ascii="Calibri" w:hAnsi="Calibri" w:cs="Calibri"/>
+        </w:rPr>
+        <w:t xml:space="preserve">Altitude </w:t>
+      </w:r>
       <w:proofErr w:type="gramStart"/>
       <w:r>
         <w:rPr>
           <w:rFonts w:ascii="Calibri" w:hAnsi="Calibri" w:cs="Calibri"/>
         </w:rPr>
-        <w:t>Has</w:t>
+        <w:t>displays:</w:t>
       </w:r>
       <w:proofErr w:type="gramEnd"/>
       <w:r>
         <w:rPr>
           <w:rFonts w:ascii="Calibri" w:hAnsi="Calibri" w:cs="Calibri"/>
         </w:rPr>
-        <w:t xml:space="preserve"> an LCD display, keyboard, mode and function keys, line select keys and annunciator lights, and supports ethernet data loading</w:t>
-      </w:r>
-    </w:p>
-    <w:p>
-      <w:pPr>
-        <w:pStyle w:val="ListParagraph"/>
-        <w:numPr>
-          <w:ilvl w:val="2"/>
-          <w:numId w:val="2"/>
-        </w:numPr>
-        <w:spacing w:after="0" w:line="240" w:lineRule="auto"/>
-        <w:rPr>
-          <w:rFonts w:ascii="Calibri" w:hAnsi="Calibri" w:cs="Calibri"/>
-          <w:b/>
-          <w:bCs/>
-        </w:rPr>
-      </w:pPr>
-      <w:r>
-        <w:rPr>
-          <w:rFonts w:ascii="Calibri" w:hAnsi="Calibri" w:cs="Calibri"/>
-        </w:rPr>
-        <w:t>MCDU computes the most efficient flight profiles and provides steering commands for use upon entering a flight data plan</w:t>
-      </w:r>
-    </w:p>
-    <w:p>
-      <w:pPr>
-        <w:pStyle w:val="ListParagraph"/>
-        <w:numPr>
-          <w:ilvl w:val="1"/>
-          <w:numId w:val="2"/>
-        </w:numPr>
-        <w:spacing w:after="0" w:line="240" w:lineRule="auto"/>
-        <w:rPr>
-          <w:rFonts w:ascii="Calibri" w:hAnsi="Calibri" w:cs="Calibri"/>
-          <w:b/>
-          <w:bCs/>
-        </w:rPr>
-      </w:pPr>
-      <w:r>
-        <w:rPr>
-          <w:rFonts w:ascii="Calibri" w:hAnsi="Calibri" w:cs="Calibri"/>
-        </w:rPr>
-        <w:t>Incorporates a robust navigation database with ample growth for the future</w:t>
-      </w:r>
-    </w:p>
-    <w:p>
-      <w:pPr>
-        <w:pStyle w:val="ListParagraph"/>
-        <w:numPr>
-          <w:ilvl w:val="1"/>
-          <w:numId w:val="2"/>
-        </w:numPr>
-        <w:spacing w:after="0" w:line="240" w:lineRule="auto"/>
-        <w:rPr>
-          <w:rFonts w:ascii="Calibri" w:hAnsi="Calibri" w:cs="Calibri"/>
-          <w:b/>
-          <w:bCs/>
-        </w:rPr>
-      </w:pPr>
-      <w:r>
-        <w:rPr>
-          <w:rFonts w:ascii="Calibri" w:hAnsi="Calibri" w:cs="Calibri"/>
-        </w:rPr>
-        <w:t>ARINC 739B compliant, providing an interface option for other cockpit equipment</w:t>
+        <w:t xml:space="preserve"> convey aircraft altitude measurements</w:t>
+      </w:r>
+    </w:p>
+    <w:p>
+      <w:pPr>
+        <w:pStyle w:val="ListParagraph"/>
+        <w:numPr>
+          <w:ilvl w:val="2"/>
+          <w:numId w:val="2"/>
+        </w:numPr>
+        <w:spacing w:after="0" w:line="240" w:lineRule="auto"/>
+        <w:rPr>
+          <w:rFonts w:ascii="Calibri" w:hAnsi="Calibri" w:cs="Calibri"/>
+          <w:b/>
+          <w:bCs/>
+        </w:rPr>
+      </w:pPr>
+      <w:r>
+        <w:rPr>
+          <w:rFonts w:ascii="Calibri" w:hAnsi="Calibri" w:cs="Calibri"/>
+        </w:rPr>
+        <w:t xml:space="preserve">Airspeed </w:t>
+      </w:r>
+      <w:proofErr w:type="gramStart"/>
+      <w:r>
+        <w:rPr>
+          <w:rFonts w:ascii="Calibri" w:hAnsi="Calibri" w:cs="Calibri"/>
+        </w:rPr>
+        <w:t>displays:</w:t>
+      </w:r>
+      <w:proofErr w:type="gramEnd"/>
+      <w:r>
+        <w:rPr>
+          <w:rFonts w:ascii="Calibri" w:hAnsi="Calibri" w:cs="Calibri"/>
+        </w:rPr>
+        <w:t xml:space="preserve"> convey various airspeed measurements including vertical airspeed and rates of ascent and descent</w:t>
+      </w:r>
+    </w:p>
+    <w:p>
+      <w:pPr>
+        <w:pStyle w:val="ListParagraph"/>
+        <w:numPr>
+          <w:ilvl w:val="2"/>
+          <w:numId w:val="2"/>
+        </w:numPr>
+        <w:spacing w:after="0" w:line="240" w:lineRule="auto"/>
+        <w:rPr>
+          <w:rFonts w:ascii="Calibri" w:hAnsi="Calibri" w:cs="Calibri"/>
+          <w:b/>
+          <w:bCs/>
+        </w:rPr>
+      </w:pPr>
+      <w:r>
+        <w:rPr>
+          <w:rFonts w:ascii="Calibri" w:hAnsi="Calibri" w:cs="Calibri"/>
+        </w:rPr>
+        <w:t xml:space="preserve">Altitude </w:t>
+      </w:r>
+      <w:proofErr w:type="spellStart"/>
+      <w:r>
+        <w:rPr>
+          <w:rFonts w:ascii="Calibri" w:hAnsi="Calibri" w:cs="Calibri"/>
+        </w:rPr>
+        <w:t>alerters</w:t>
+      </w:r>
+      <w:proofErr w:type="spellEnd"/>
+      <w:r>
+        <w:rPr>
+          <w:rFonts w:ascii="Calibri" w:hAnsi="Calibri" w:cs="Calibri"/>
+        </w:rPr>
+        <w:t>: allow pilots to select a desired cruising altitude and which provide warnings to pilots when a deviation occurs</w:t>
       </w:r>
     </w:p>
     <w:p>
@@ -1828,140 +2077,145 @@
         <w:rPr>
           <w:rFonts w:ascii="Calibri" w:hAnsi="Calibri" w:cs="Calibri"/>
         </w:rPr>
-        <w:t xml:space="preserve">Integrated Standby Unit (ISU): incorporates the measurement and display of altitude, attitude, </w:t>
-      </w:r>
-      <w:proofErr w:type="gramStart"/>
-      <w:r>
-        <w:rPr>
-          <w:rFonts w:ascii="Calibri" w:hAnsi="Calibri" w:cs="Calibri"/>
-        </w:rPr>
-        <w:t>airspeed</w:t>
-      </w:r>
-      <w:proofErr w:type="gramEnd"/>
-      <w:r>
-        <w:rPr>
-          <w:rFonts w:ascii="Calibri" w:hAnsi="Calibri" w:cs="Calibri"/>
-        </w:rPr>
-        <w:t>, and navigation data into a single navigation instrument for various application</w:t>
-      </w:r>
-    </w:p>
-    <w:p>
-      <w:pPr>
-        <w:pStyle w:val="ListParagraph"/>
-        <w:numPr>
-          <w:ilvl w:val="1"/>
-          <w:numId w:val="2"/>
-        </w:numPr>
-        <w:spacing w:after="0" w:line="240" w:lineRule="auto"/>
-        <w:rPr>
-          <w:rFonts w:ascii="Calibri" w:hAnsi="Calibri" w:cs="Calibri"/>
-          <w:b/>
-          <w:bCs/>
-        </w:rPr>
-      </w:pPr>
-      <w:r>
-        <w:rPr>
-          <w:rFonts w:ascii="Calibri" w:hAnsi="Calibri" w:cs="Calibri"/>
-        </w:rPr>
-        <w:t>Based on the Company’s merger of CIP display technology and Reduced Vertical Separation Minimum air data products</w:t>
-      </w:r>
-    </w:p>
-    <w:p>
-      <w:pPr>
-        <w:pStyle w:val="ListParagraph"/>
-        <w:numPr>
-          <w:ilvl w:val="2"/>
-          <w:numId w:val="2"/>
-        </w:numPr>
-        <w:spacing w:after="0" w:line="240" w:lineRule="auto"/>
-        <w:rPr>
-          <w:rFonts w:ascii="Calibri" w:hAnsi="Calibri" w:cs="Calibri"/>
-          <w:b/>
-          <w:bCs/>
-        </w:rPr>
-      </w:pPr>
-      <w:r>
-        <w:rPr>
-          <w:rFonts w:ascii="Calibri" w:hAnsi="Calibri" w:cs="Calibri"/>
-        </w:rPr>
-        <w:t>Proprietary algorithm allows for accurate computation</w:t>
-      </w:r>
-    </w:p>
-    <w:p>
-      <w:pPr>
-        <w:pStyle w:val="ListParagraph"/>
-        <w:numPr>
-          <w:ilvl w:val="2"/>
-          <w:numId w:val="2"/>
-        </w:numPr>
-        <w:spacing w:after="0" w:line="240" w:lineRule="auto"/>
-        <w:rPr>
-          <w:rFonts w:ascii="Calibri" w:hAnsi="Calibri" w:cs="Calibri"/>
-          <w:b/>
-          <w:bCs/>
-        </w:rPr>
-      </w:pPr>
-      <w:r>
-        <w:rPr>
-          <w:rFonts w:ascii="Calibri" w:hAnsi="Calibri" w:cs="Calibri"/>
-        </w:rPr>
-        <w:t>Triaxial magnetometer tolerant to local soft iron effects</w:t>
-      </w:r>
-    </w:p>
-    <w:p>
-      <w:pPr>
-        <w:pStyle w:val="ListParagraph"/>
-        <w:numPr>
-          <w:ilvl w:val="1"/>
-          <w:numId w:val="2"/>
-        </w:numPr>
-        <w:spacing w:after="0" w:line="240" w:lineRule="auto"/>
-        <w:rPr>
-          <w:rFonts w:ascii="Calibri" w:hAnsi="Calibri" w:cs="Calibri"/>
-          <w:b/>
-          <w:bCs/>
-        </w:rPr>
-      </w:pPr>
-      <w:r>
-        <w:rPr>
-          <w:rFonts w:ascii="Calibri" w:hAnsi="Calibri" w:cs="Calibri"/>
-        </w:rPr>
-        <w:t>Display uses familiar Primary Flight Display format</w:t>
-      </w:r>
-    </w:p>
-    <w:p>
-      <w:pPr>
-        <w:pStyle w:val="ListParagraph"/>
-        <w:numPr>
-          <w:ilvl w:val="1"/>
-          <w:numId w:val="2"/>
-        </w:numPr>
-        <w:spacing w:after="0" w:line="240" w:lineRule="auto"/>
-        <w:rPr>
-          <w:rFonts w:ascii="Calibri" w:hAnsi="Calibri" w:cs="Calibri"/>
-          <w:b/>
-          <w:bCs/>
-        </w:rPr>
-      </w:pPr>
-      <w:r>
-        <w:rPr>
-          <w:rFonts w:ascii="Calibri" w:hAnsi="Calibri" w:cs="Calibri"/>
-        </w:rPr>
-        <w:t xml:space="preserve">Logistics and maintenance savings are realized due to </w:t>
-      </w:r>
-      <w:proofErr w:type="gramStart"/>
-      <w:r>
-        <w:rPr>
-          <w:rFonts w:ascii="Calibri" w:hAnsi="Calibri" w:cs="Calibri"/>
-        </w:rPr>
-        <w:t>increase</w:t>
-      </w:r>
-      <w:proofErr w:type="gramEnd"/>
-      <w:r>
-        <w:rPr>
-          <w:rFonts w:ascii="Calibri" w:hAnsi="Calibri" w:cs="Calibri"/>
-        </w:rPr>
-        <w:t xml:space="preserve"> reliability and a reduction in line-replaceable units</w:t>
+        <w:t>Engine and Fuel Displays</w:t>
+      </w:r>
+      <w:r>
+        <w:rPr>
+          <w:rFonts w:ascii="Calibri" w:hAnsi="Calibri" w:cs="Calibri"/>
+        </w:rPr>
+        <w:t xml:space="preserve">: </w:t>
+      </w:r>
+      <w:r>
+        <w:rPr>
+          <w:rFonts w:ascii="Calibri" w:hAnsi="Calibri" w:cs="Calibri"/>
+        </w:rPr>
+        <w:t>solid-state multifunction displays convey information with respect to fuel and oil levels and engine activity</w:t>
+      </w:r>
+    </w:p>
+    <w:p>
+      <w:pPr>
+        <w:pStyle w:val="ListParagraph"/>
+        <w:numPr>
+          <w:ilvl w:val="1"/>
+          <w:numId w:val="2"/>
+        </w:numPr>
+        <w:spacing w:after="0" w:line="240" w:lineRule="auto"/>
+        <w:rPr>
+          <w:rFonts w:ascii="Calibri" w:hAnsi="Calibri" w:cs="Calibri"/>
+          <w:b/>
+          <w:bCs/>
+        </w:rPr>
+      </w:pPr>
+      <w:r>
+        <w:rPr>
+          <w:rFonts w:ascii="Calibri" w:hAnsi="Calibri" w:cs="Calibri"/>
+        </w:rPr>
+        <w:t>Can be used in conjunction with the Company’s engine and fuel data equipment or that of other manufacturers</w:t>
+      </w:r>
+    </w:p>
+    <w:p>
+      <w:pPr>
+        <w:pStyle w:val="ListParagraph"/>
+        <w:numPr>
+          <w:ilvl w:val="2"/>
+          <w:numId w:val="2"/>
+        </w:numPr>
+        <w:spacing w:after="0" w:line="240" w:lineRule="auto"/>
+        <w:rPr>
+          <w:rFonts w:ascii="Calibri" w:hAnsi="Calibri" w:cs="Calibri"/>
+          <w:b/>
+          <w:bCs/>
+        </w:rPr>
+      </w:pPr>
+      <w:r>
+        <w:rPr>
+          <w:rFonts w:ascii="Calibri" w:hAnsi="Calibri" w:cs="Calibri"/>
+        </w:rPr>
+        <w:t>Extremely reliable, programmable and are easily adaptable without major modification to most modern aircraft</w:t>
+      </w:r>
+    </w:p>
+    <w:p>
+      <w:pPr>
+        <w:pStyle w:val="ListParagraph"/>
+        <w:numPr>
+          <w:ilvl w:val="3"/>
+          <w:numId w:val="2"/>
+        </w:numPr>
+        <w:spacing w:after="0" w:line="240" w:lineRule="auto"/>
+        <w:rPr>
+          <w:rFonts w:ascii="Calibri" w:hAnsi="Calibri" w:cs="Calibri"/>
+          <w:b/>
+          <w:bCs/>
+        </w:rPr>
+      </w:pPr>
+      <w:r>
+        <w:rPr>
+          <w:rFonts w:ascii="Calibri" w:hAnsi="Calibri" w:cs="Calibri"/>
+        </w:rPr>
+        <w:t>Have been installed on B727, B737, C-130H, DC-9, DC-10, P-3, F-16 and A-10 aircraft</w:t>
+      </w:r>
+    </w:p>
+    <w:p>
+      <w:pPr>
+        <w:pStyle w:val="ListParagraph"/>
+        <w:numPr>
+          <w:ilvl w:val="1"/>
+          <w:numId w:val="2"/>
+        </w:numPr>
+        <w:spacing w:after="0" w:line="240" w:lineRule="auto"/>
+        <w:rPr>
+          <w:rFonts w:ascii="Calibri" w:hAnsi="Calibri" w:cs="Calibri"/>
+          <w:b/>
+          <w:bCs/>
+        </w:rPr>
+      </w:pPr>
+      <w:r>
+        <w:rPr>
+          <w:rFonts w:ascii="Calibri" w:hAnsi="Calibri" w:cs="Calibri"/>
+        </w:rPr>
+        <w:t>Individual and multiple displays installed throughout the cockpit</w:t>
+      </w:r>
+    </w:p>
+    <w:p>
+      <w:pPr>
+        <w:pStyle w:val="ListParagraph"/>
+        <w:numPr>
+          <w:ilvl w:val="1"/>
+          <w:numId w:val="2"/>
+        </w:numPr>
+        <w:spacing w:after="0" w:line="240" w:lineRule="auto"/>
+        <w:rPr>
+          <w:rFonts w:ascii="Calibri" w:hAnsi="Calibri" w:cs="Calibri"/>
+          <w:b/>
+          <w:bCs/>
+        </w:rPr>
+      </w:pPr>
+      <w:r>
+        <w:rPr>
+          <w:rFonts w:ascii="Calibri" w:hAnsi="Calibri" w:cs="Calibri"/>
+        </w:rPr>
+        <w:t>Vital to safe flight and tend to be replaced more frequently than other displays</w:t>
+      </w:r>
+    </w:p>
+    <w:p>
+      <w:pPr>
+        <w:pStyle w:val="ListParagraph"/>
+        <w:numPr>
+          <w:ilvl w:val="1"/>
+          <w:numId w:val="2"/>
+        </w:numPr>
+        <w:spacing w:after="0" w:line="240" w:lineRule="auto"/>
+        <w:rPr>
+          <w:rFonts w:ascii="Calibri" w:hAnsi="Calibri" w:cs="Calibri"/>
+          <w:b/>
+          <w:bCs/>
+        </w:rPr>
+      </w:pPr>
+      <w:r>
+        <w:rPr>
+          <w:rFonts w:ascii="Calibri" w:hAnsi="Calibri" w:cs="Calibri"/>
+        </w:rPr>
+        <w:t>Have been slow to incorporate new technology since their introduction because of their low cost, standard design and universal use</w:t>
       </w:r>
     </w:p>
     <w:p>
@@ -1982,368 +2236,6 @@
         <w:rPr>
           <w:rFonts w:ascii="Calibri" w:hAnsi="Calibri" w:cs="Calibri"/>
         </w:rPr>
-        <w:t>Air Data Systems and Components: calculate and display various measures using advanced sensors and customized algorithms</w:t>
-      </w:r>
-    </w:p>
-    <w:p>
-      <w:pPr>
-        <w:pStyle w:val="ListParagraph"/>
-        <w:numPr>
-          <w:ilvl w:val="1"/>
-          <w:numId w:val="2"/>
-        </w:numPr>
-        <w:spacing w:after="0" w:line="240" w:lineRule="auto"/>
-        <w:rPr>
-          <w:rFonts w:ascii="Calibri" w:hAnsi="Calibri" w:cs="Calibri"/>
-          <w:b/>
-          <w:bCs/>
-        </w:rPr>
-      </w:pPr>
-      <w:r>
-        <w:rPr>
-          <w:rFonts w:ascii="Calibri" w:hAnsi="Calibri" w:cs="Calibri"/>
-        </w:rPr>
-        <w:t>Sells both individual components and partial/complete air data systems, including:</w:t>
-      </w:r>
-    </w:p>
-    <w:p>
-      <w:pPr>
-        <w:pStyle w:val="ListParagraph"/>
-        <w:numPr>
-          <w:ilvl w:val="2"/>
-          <w:numId w:val="2"/>
-        </w:numPr>
-        <w:spacing w:after="0" w:line="240" w:lineRule="auto"/>
-        <w:rPr>
-          <w:rFonts w:ascii="Calibri" w:hAnsi="Calibri" w:cs="Calibri"/>
-          <w:b/>
-          <w:bCs/>
-        </w:rPr>
-      </w:pPr>
-      <w:r>
-        <w:rPr>
-          <w:rFonts w:ascii="Calibri" w:hAnsi="Calibri" w:cs="Calibri"/>
-        </w:rPr>
-        <w:t>Digital air data computers: calculate various air data parameters</w:t>
-      </w:r>
-    </w:p>
-    <w:p>
-      <w:pPr>
-        <w:pStyle w:val="ListParagraph"/>
-        <w:numPr>
-          <w:ilvl w:val="2"/>
-          <w:numId w:val="2"/>
-        </w:numPr>
-        <w:spacing w:after="0" w:line="240" w:lineRule="auto"/>
-        <w:rPr>
-          <w:rFonts w:ascii="Calibri" w:hAnsi="Calibri" w:cs="Calibri"/>
-          <w:b/>
-          <w:bCs/>
-        </w:rPr>
-      </w:pPr>
-      <w:r>
-        <w:rPr>
-          <w:rFonts w:ascii="Calibri" w:hAnsi="Calibri" w:cs="Calibri"/>
-        </w:rPr>
-        <w:t>Integrated air data computers and display units: calculate and convey air data information</w:t>
-      </w:r>
-    </w:p>
-    <w:p>
-      <w:pPr>
-        <w:pStyle w:val="ListParagraph"/>
-        <w:numPr>
-          <w:ilvl w:val="2"/>
-          <w:numId w:val="2"/>
-        </w:numPr>
-        <w:spacing w:after="0" w:line="240" w:lineRule="auto"/>
-        <w:rPr>
-          <w:rFonts w:ascii="Calibri" w:hAnsi="Calibri" w:cs="Calibri"/>
-          <w:b/>
-          <w:bCs/>
-        </w:rPr>
-      </w:pPr>
-      <w:r>
-        <w:rPr>
-          <w:rFonts w:ascii="Calibri" w:hAnsi="Calibri" w:cs="Calibri"/>
-        </w:rPr>
-        <w:t xml:space="preserve">Altitude </w:t>
-      </w:r>
-      <w:proofErr w:type="gramStart"/>
-      <w:r>
-        <w:rPr>
-          <w:rFonts w:ascii="Calibri" w:hAnsi="Calibri" w:cs="Calibri"/>
-        </w:rPr>
-        <w:t>displays:</w:t>
-      </w:r>
-      <w:proofErr w:type="gramEnd"/>
-      <w:r>
-        <w:rPr>
-          <w:rFonts w:ascii="Calibri" w:hAnsi="Calibri" w:cs="Calibri"/>
-        </w:rPr>
-        <w:t xml:space="preserve"> convey aircraft altitude measurements</w:t>
-      </w:r>
-    </w:p>
-    <w:p>
-      <w:pPr>
-        <w:pStyle w:val="ListParagraph"/>
-        <w:numPr>
-          <w:ilvl w:val="2"/>
-          <w:numId w:val="2"/>
-        </w:numPr>
-        <w:spacing w:after="0" w:line="240" w:lineRule="auto"/>
-        <w:rPr>
-          <w:rFonts w:ascii="Calibri" w:hAnsi="Calibri" w:cs="Calibri"/>
-          <w:b/>
-          <w:bCs/>
-        </w:rPr>
-      </w:pPr>
-      <w:r>
-        <w:rPr>
-          <w:rFonts w:ascii="Calibri" w:hAnsi="Calibri" w:cs="Calibri"/>
-        </w:rPr>
-        <w:t xml:space="preserve">Airspeed </w:t>
-      </w:r>
-      <w:proofErr w:type="gramStart"/>
-      <w:r>
-        <w:rPr>
-          <w:rFonts w:ascii="Calibri" w:hAnsi="Calibri" w:cs="Calibri"/>
-        </w:rPr>
-        <w:t>displays:</w:t>
-      </w:r>
-      <w:proofErr w:type="gramEnd"/>
-      <w:r>
-        <w:rPr>
-          <w:rFonts w:ascii="Calibri" w:hAnsi="Calibri" w:cs="Calibri"/>
-        </w:rPr>
-        <w:t xml:space="preserve"> convey various airspeed measurements including vertical airspeed and rates of ascent and descent</w:t>
-      </w:r>
-    </w:p>
-    <w:p>
-      <w:pPr>
-        <w:pStyle w:val="ListParagraph"/>
-        <w:numPr>
-          <w:ilvl w:val="2"/>
-          <w:numId w:val="2"/>
-        </w:numPr>
-        <w:spacing w:after="0" w:line="240" w:lineRule="auto"/>
-        <w:rPr>
-          <w:rFonts w:ascii="Calibri" w:hAnsi="Calibri" w:cs="Calibri"/>
-          <w:b/>
-          <w:bCs/>
-        </w:rPr>
-      </w:pPr>
-      <w:r>
-        <w:rPr>
-          <w:rFonts w:ascii="Calibri" w:hAnsi="Calibri" w:cs="Calibri"/>
-        </w:rPr>
-        <w:t xml:space="preserve">Altitude </w:t>
-      </w:r>
-      <w:proofErr w:type="spellStart"/>
-      <w:r>
-        <w:rPr>
-          <w:rFonts w:ascii="Calibri" w:hAnsi="Calibri" w:cs="Calibri"/>
-        </w:rPr>
-        <w:t>alerters</w:t>
-      </w:r>
-      <w:proofErr w:type="spellEnd"/>
-      <w:r>
-        <w:rPr>
-          <w:rFonts w:ascii="Calibri" w:hAnsi="Calibri" w:cs="Calibri"/>
-        </w:rPr>
-        <w:t xml:space="preserve">: allow pilots to select a desired cruising </w:t>
-      </w:r>
-      <w:proofErr w:type="gramStart"/>
-      <w:r>
-        <w:rPr>
-          <w:rFonts w:ascii="Calibri" w:hAnsi="Calibri" w:cs="Calibri"/>
-        </w:rPr>
-        <w:t>altitude and</w:t>
-      </w:r>
-      <w:proofErr w:type="gramEnd"/>
-      <w:r>
-        <w:rPr>
-          <w:rFonts w:ascii="Calibri" w:hAnsi="Calibri" w:cs="Calibri"/>
-        </w:rPr>
-        <w:t xml:space="preserve"> which provide warnings to pilots when a deviation occurs</w:t>
-      </w:r>
-    </w:p>
-    <w:p>
-      <w:pPr>
-        <w:pStyle w:val="ListParagraph"/>
-        <w:numPr>
-          <w:ilvl w:val="0"/>
-          <w:numId w:val="2"/>
-        </w:numPr>
-        <w:spacing w:after="0" w:line="240" w:lineRule="auto"/>
-        <w:rPr>
-          <w:rFonts w:ascii="Calibri" w:hAnsi="Calibri" w:cs="Calibri"/>
-          <w:b/>
-          <w:bCs/>
-        </w:rPr>
-      </w:pPr>
-      <w:r>
-        <w:rPr>
-          <w:rFonts w:ascii="Calibri" w:hAnsi="Calibri" w:cs="Calibri"/>
-        </w:rPr>
-        <w:t>Engine and Fuel Displays</w:t>
-      </w:r>
-      <w:r>
-        <w:rPr>
-          <w:rFonts w:ascii="Calibri" w:hAnsi="Calibri" w:cs="Calibri"/>
-        </w:rPr>
-        <w:t xml:space="preserve">: </w:t>
-      </w:r>
-      <w:r>
-        <w:rPr>
-          <w:rFonts w:ascii="Calibri" w:hAnsi="Calibri" w:cs="Calibri"/>
-        </w:rPr>
-        <w:t>solid-state multifunction displays convey information with respect to fuel and oil levels and engine activity</w:t>
-      </w:r>
-    </w:p>
-    <w:p>
-      <w:pPr>
-        <w:pStyle w:val="ListParagraph"/>
-        <w:numPr>
-          <w:ilvl w:val="1"/>
-          <w:numId w:val="2"/>
-        </w:numPr>
-        <w:spacing w:after="0" w:line="240" w:lineRule="auto"/>
-        <w:rPr>
-          <w:rFonts w:ascii="Calibri" w:hAnsi="Calibri" w:cs="Calibri"/>
-          <w:b/>
-          <w:bCs/>
-        </w:rPr>
-      </w:pPr>
-      <w:r>
-        <w:rPr>
-          <w:rFonts w:ascii="Calibri" w:hAnsi="Calibri" w:cs="Calibri"/>
-        </w:rPr>
-        <w:t>Can be used in conjunction with the Company’s engine and fuel data equipment or that of other manufacturers</w:t>
-      </w:r>
-    </w:p>
-    <w:p>
-      <w:pPr>
-        <w:pStyle w:val="ListParagraph"/>
-        <w:numPr>
-          <w:ilvl w:val="2"/>
-          <w:numId w:val="2"/>
-        </w:numPr>
-        <w:spacing w:after="0" w:line="240" w:lineRule="auto"/>
-        <w:rPr>
-          <w:rFonts w:ascii="Calibri" w:hAnsi="Calibri" w:cs="Calibri"/>
-          <w:b/>
-          <w:bCs/>
-        </w:rPr>
-      </w:pPr>
-      <w:r>
-        <w:rPr>
-          <w:rFonts w:ascii="Calibri" w:hAnsi="Calibri" w:cs="Calibri"/>
-        </w:rPr>
-        <w:t>Extremely reliable, programmable and are easily adaptable without major modification to most modern aircraft</w:t>
-      </w:r>
-    </w:p>
-    <w:p>
-      <w:pPr>
-        <w:pStyle w:val="ListParagraph"/>
-        <w:numPr>
-          <w:ilvl w:val="3"/>
-          <w:numId w:val="2"/>
-        </w:numPr>
-        <w:spacing w:after="0" w:line="240" w:lineRule="auto"/>
-        <w:rPr>
-          <w:rFonts w:ascii="Calibri" w:hAnsi="Calibri" w:cs="Calibri"/>
-          <w:b/>
-          <w:bCs/>
-        </w:rPr>
-      </w:pPr>
-      <w:r>
-        <w:rPr>
-          <w:rFonts w:ascii="Calibri" w:hAnsi="Calibri" w:cs="Calibri"/>
-        </w:rPr>
-        <w:t>Have been installed on B727, B737, C-130H, DC-9, DC-10, P-3, F-16 and A-10 aircraft</w:t>
-      </w:r>
-    </w:p>
-    <w:p>
-      <w:pPr>
-        <w:pStyle w:val="ListParagraph"/>
-        <w:numPr>
-          <w:ilvl w:val="1"/>
-          <w:numId w:val="2"/>
-        </w:numPr>
-        <w:spacing w:after="0" w:line="240" w:lineRule="auto"/>
-        <w:rPr>
-          <w:rFonts w:ascii="Calibri" w:hAnsi="Calibri" w:cs="Calibri"/>
-          <w:b/>
-          <w:bCs/>
-        </w:rPr>
-      </w:pPr>
-      <w:r>
-        <w:rPr>
-          <w:rFonts w:ascii="Calibri" w:hAnsi="Calibri" w:cs="Calibri"/>
-        </w:rPr>
-        <w:t>Individual and multiple displays installed throughout the cockpit</w:t>
-      </w:r>
-    </w:p>
-    <w:p>
-      <w:pPr>
-        <w:pStyle w:val="ListParagraph"/>
-        <w:numPr>
-          <w:ilvl w:val="1"/>
-          <w:numId w:val="2"/>
-        </w:numPr>
-        <w:spacing w:after="0" w:line="240" w:lineRule="auto"/>
-        <w:rPr>
-          <w:rFonts w:ascii="Calibri" w:hAnsi="Calibri" w:cs="Calibri"/>
-          <w:b/>
-          <w:bCs/>
-        </w:rPr>
-      </w:pPr>
-      <w:r>
-        <w:rPr>
-          <w:rFonts w:ascii="Calibri" w:hAnsi="Calibri" w:cs="Calibri"/>
-        </w:rPr>
-        <w:t>Vital to safe flight and tend to be replaced more frequently than other displays</w:t>
-      </w:r>
-    </w:p>
-    <w:p>
-      <w:pPr>
-        <w:pStyle w:val="ListParagraph"/>
-        <w:numPr>
-          <w:ilvl w:val="1"/>
-          <w:numId w:val="2"/>
-        </w:numPr>
-        <w:spacing w:after="0" w:line="240" w:lineRule="auto"/>
-        <w:rPr>
-          <w:rFonts w:ascii="Calibri" w:hAnsi="Calibri" w:cs="Calibri"/>
-          <w:b/>
-          <w:bCs/>
-        </w:rPr>
-      </w:pPr>
-      <w:r>
-        <w:rPr>
-          <w:rFonts w:ascii="Calibri" w:hAnsi="Calibri" w:cs="Calibri"/>
-        </w:rPr>
-        <w:t>Have been slow to incorporate new technology since their introduction because of their low cost, standard design and universal use</w:t>
-      </w:r>
-    </w:p>
-    <w:p>
-      <w:pPr>
-        <w:pStyle w:val="ListParagraph"/>
-        <w:numPr>
-          <w:ilvl w:val="0"/>
-          <w:numId w:val="2"/>
-        </w:numPr>
-        <w:spacing w:after="0" w:line="240" w:lineRule="auto"/>
-        <w:rPr>
-          <w:rFonts w:ascii="Calibri" w:hAnsi="Calibri" w:cs="Calibri"/>
-          <w:b/>
-          <w:bCs/>
-        </w:rPr>
-      </w:pPr>
-      <w:r>
-        <w:rPr>
-          <w:rFonts w:ascii="Calibri" w:hAnsi="Calibri" w:cs="Calibri"/>
-        </w:rPr>
         <w:t>Integrated Global Navigation System</w:t>
       </w:r>
       <w:r>
@@ -2371,21 +2263,7 @@
         <w:rPr>
           <w:rFonts w:ascii="Calibri" w:hAnsi="Calibri" w:cs="Calibri"/>
         </w:rPr>
-        <w:t xml:space="preserve">Includes required navigation performance and RNAV approaches and leverages FPDS to provide </w:t>
-      </w:r>
-      <w:proofErr w:type="gramStart"/>
-      <w:r>
-        <w:rPr>
-          <w:rFonts w:ascii="Calibri" w:hAnsi="Calibri" w:cs="Calibri"/>
-        </w:rPr>
-        <w:t>annunciation</w:t>
-      </w:r>
-      <w:proofErr w:type="gramEnd"/>
-      <w:r>
-        <w:rPr>
-          <w:rFonts w:ascii="Calibri" w:hAnsi="Calibri" w:cs="Calibri"/>
-        </w:rPr>
-        <w:t xml:space="preserve"> to the pilot during GPS procedures</w:t>
+        <w:t>Includes required navigation performance and RNAV approaches and leverages FPDS to provide annunciation to the pilot during GPS procedures</w:t>
       </w:r>
     </w:p>
     <w:p>
@@ -2861,56 +2739,28 @@
         <w:rPr>
           <w:rFonts w:ascii="Calibri" w:hAnsi="Calibri" w:cs="Calibri"/>
         </w:rPr>
-        <w:t xml:space="preserve">Monitors aircraft sensors and control systems; open architecture allows Pilatus to design/refine control and </w:t>
-      </w:r>
-      <w:proofErr w:type="gramStart"/>
-      <w:r>
-        <w:rPr>
-          <w:rFonts w:ascii="Calibri" w:hAnsi="Calibri" w:cs="Calibri"/>
-        </w:rPr>
-        <w:t>monitoring</w:t>
-      </w:r>
-      <w:proofErr w:type="gramEnd"/>
-      <w:r>
-        <w:rPr>
-          <w:rFonts w:ascii="Calibri" w:hAnsi="Calibri" w:cs="Calibri"/>
-        </w:rPr>
-        <w:t xml:space="preserve"> algorithms in-house</w:t>
-      </w:r>
-    </w:p>
-    <w:p>
-      <w:pPr>
-        <w:pStyle w:val="ListParagraph"/>
-        <w:numPr>
-          <w:ilvl w:val="1"/>
-          <w:numId w:val="2"/>
-        </w:numPr>
-        <w:spacing w:after="0" w:line="240" w:lineRule="auto"/>
-        <w:rPr>
-          <w:rFonts w:ascii="Calibri" w:hAnsi="Calibri" w:cs="Calibri"/>
-          <w:b/>
-          <w:bCs/>
-        </w:rPr>
-      </w:pPr>
-      <w:r>
-        <w:rPr>
-          <w:rFonts w:ascii="Calibri" w:hAnsi="Calibri" w:cs="Calibri"/>
-        </w:rPr>
-        <w:t xml:space="preserve">Data Concentrator and Processing Unit (DCPU) allowing manufacturers to configure and program specific applications on </w:t>
-      </w:r>
-      <w:proofErr w:type="gramStart"/>
-      <w:r>
-        <w:rPr>
-          <w:rFonts w:ascii="Calibri" w:hAnsi="Calibri" w:cs="Calibri"/>
-        </w:rPr>
-        <w:t>a ARINC</w:t>
-      </w:r>
-      <w:proofErr w:type="gramEnd"/>
-      <w:r>
-        <w:rPr>
-          <w:rFonts w:ascii="Calibri" w:hAnsi="Calibri" w:cs="Calibri"/>
-        </w:rPr>
-        <w:t xml:space="preserve"> 653 operating system on an open architecture platform</w:t>
+        <w:t>Monitors aircraft sensors and control systems; open architecture allows Pilatus to design/refine control and monitoring algorithms in-house</w:t>
+      </w:r>
+    </w:p>
+    <w:p>
+      <w:pPr>
+        <w:pStyle w:val="ListParagraph"/>
+        <w:numPr>
+          <w:ilvl w:val="1"/>
+          <w:numId w:val="2"/>
+        </w:numPr>
+        <w:spacing w:after="0" w:line="240" w:lineRule="auto"/>
+        <w:rPr>
+          <w:rFonts w:ascii="Calibri" w:hAnsi="Calibri" w:cs="Calibri"/>
+          <w:b/>
+          <w:bCs/>
+        </w:rPr>
+      </w:pPr>
+      <w:r>
+        <w:rPr>
+          <w:rFonts w:ascii="Calibri" w:hAnsi="Calibri" w:cs="Calibri"/>
+        </w:rPr>
+        <w:t>Data Concentrator and Processing Unit (DCPU) allowing manufacturers to configure and program specific applications on a ARINC 653 operating system on an open architecture platform</w:t>
       </w:r>
     </w:p>
     <w:p>
@@ -3108,21 +2958,7 @@
         <w:rPr>
           <w:rFonts w:ascii="Calibri" w:hAnsi="Calibri" w:cs="Calibri"/>
         </w:rPr>
-        <w:t xml:space="preserve"> most of the Company’s sales have come from here due to the growing need to support the world’s aging fleet of aircraft; </w:t>
-      </w:r>
-      <w:proofErr w:type="gramStart"/>
-      <w:r>
-        <w:rPr>
-          <w:rFonts w:ascii="Calibri" w:hAnsi="Calibri" w:cs="Calibri"/>
-        </w:rPr>
-        <w:t>main</w:t>
-      </w:r>
-      <w:proofErr w:type="gramEnd"/>
-      <w:r>
-        <w:rPr>
-          <w:rFonts w:ascii="Calibri" w:hAnsi="Calibri" w:cs="Calibri"/>
-        </w:rPr>
-        <w:t xml:space="preserve"> customers will continue to be the DoD and defense contractors, aircraft operators and aircraft modification centers</w:t>
+        <w:t xml:space="preserve"> most of the Company’s sales have come from here due to the growing need to support the world’s aging fleet of aircraft; main customers will continue to be the DoD and defense contractors, aircraft operators and aircraft modification centers</w:t>
       </w:r>
     </w:p>
     <w:p>
@@ -3182,19 +3018,11 @@
           <w:bCs/>
         </w:rPr>
       </w:pPr>
-      <w:proofErr w:type="gramStart"/>
-      <w:r>
-        <w:rPr>
-          <w:rFonts w:ascii="Calibri" w:hAnsi="Calibri" w:cs="Calibri"/>
-        </w:rPr>
-        <w:t>Government’s</w:t>
-      </w:r>
-      <w:proofErr w:type="gramEnd"/>
-      <w:r>
-        <w:rPr>
-          <w:rFonts w:ascii="Calibri" w:hAnsi="Calibri" w:cs="Calibri"/>
-        </w:rPr>
-        <w:t xml:space="preserve"> desire for cost-effective retrofit of its aircraft has led it to purchase commercial off-the-shelf equipment rather than to develop specially designed products, which are more costly and difficult to implement</w:t>
+      <w:r>
+        <w:rPr>
+          <w:rFonts w:ascii="Calibri" w:hAnsi="Calibri" w:cs="Calibri"/>
+        </w:rPr>
+        <w:t>Government’s desire for cost-effective retrofit of its aircraft has led it to purchase commercial off-the-shelf equipment rather than to develop specially designed products, which are more costly and difficult to implement</w:t>
       </w:r>
     </w:p>
     <w:p>
@@ -3904,21 +3732,7 @@
         <w:rPr>
           <w:rFonts w:ascii="Calibri" w:hAnsi="Calibri" w:cs="Calibri"/>
         </w:rPr>
-        <w:t xml:space="preserve">May lend spare units to customers when </w:t>
-      </w:r>
-      <w:proofErr w:type="gramStart"/>
-      <w:r>
-        <w:rPr>
-          <w:rFonts w:ascii="Calibri" w:hAnsi="Calibri" w:cs="Calibri"/>
-        </w:rPr>
-        <w:t>it is</w:t>
-      </w:r>
-      <w:proofErr w:type="gramEnd"/>
-      <w:r>
-        <w:rPr>
-          <w:rFonts w:ascii="Calibri" w:hAnsi="Calibri" w:cs="Calibri"/>
-        </w:rPr>
-        <w:t xml:space="preserve"> repairing or overhauling their equipment</w:t>
+        <w:t>May lend spare units to customers when it is repairing or overhauling their equipment</w:t>
       </w:r>
     </w:p>
     <w:p>
@@ -3960,21 +3774,7 @@
         <w:rPr>
           <w:rFonts w:ascii="Calibri" w:hAnsi="Calibri" w:cs="Calibri"/>
         </w:rPr>
-        <w:t xml:space="preserve">Repair </w:t>
-      </w:r>
-      <w:proofErr w:type="gramStart"/>
-      <w:r>
-        <w:rPr>
-          <w:rFonts w:ascii="Calibri" w:hAnsi="Calibri" w:cs="Calibri"/>
-        </w:rPr>
-        <w:t>station</w:t>
-      </w:r>
-      <w:proofErr w:type="gramEnd"/>
-      <w:r>
-        <w:rPr>
-          <w:rFonts w:ascii="Calibri" w:hAnsi="Calibri" w:cs="Calibri"/>
-        </w:rPr>
-        <w:t xml:space="preserve"> provides a mobile STC Installation Team to install the PC-12 and King Air </w:t>
+        <w:t xml:space="preserve">Repair station provides a mobile STC Installation Team to install the PC-12 and King Air </w:t>
       </w:r>
       <w:proofErr w:type="spellStart"/>
       <w:r>
@@ -4245,21 +4045,7 @@
         <w:rPr>
           <w:rFonts w:ascii="Calibri" w:hAnsi="Calibri" w:cs="Calibri"/>
         </w:rPr>
-        <w:t xml:space="preserve">Retains </w:t>
-      </w:r>
-      <w:proofErr w:type="gramStart"/>
-      <w:r>
-        <w:rPr>
-          <w:rFonts w:ascii="Calibri" w:hAnsi="Calibri" w:cs="Calibri"/>
-        </w:rPr>
-        <w:t>right</w:t>
-      </w:r>
-      <w:proofErr w:type="gramEnd"/>
-      <w:r>
-        <w:rPr>
-          <w:rFonts w:ascii="Calibri" w:hAnsi="Calibri" w:cs="Calibri"/>
-        </w:rPr>
-        <w:t xml:space="preserve"> to terminate a contract at any time; ISSC entitled to an equitable adjustment to the contract price so that the Company receives the purchase price for products or services already delivered and reimbursement for allowable costs incurred and termination related costs</w:t>
+        <w:t>Retains right to terminate a contract at any time; ISSC entitled to an equitable adjustment to the contract price so that the Company receives the purchase price for products or services already delivered and reimbursement for allowable costs incurred and termination related costs</w:t>
       </w:r>
     </w:p>
     <w:p>
@@ -4421,19 +4207,175 @@
           <w:rFonts w:ascii="Calibri" w:hAnsi="Calibri" w:cs="Calibri"/>
         </w:rPr>
       </w:pPr>
+      <w:r>
+        <w:rPr>
+          <w:rFonts w:ascii="Calibri" w:hAnsi="Calibri" w:cs="Calibri"/>
+        </w:rPr>
+        <w:t>Company also identifies alternative suppliers for important component parts</w:t>
+      </w:r>
+    </w:p>
+    <w:p>
+      <w:pPr>
+        <w:pStyle w:val="ListParagraph"/>
+        <w:numPr>
+          <w:ilvl w:val="0"/>
+          <w:numId w:val="2"/>
+        </w:numPr>
+        <w:spacing w:after="0" w:line="240" w:lineRule="auto"/>
+        <w:rPr>
+          <w:rFonts w:ascii="Calibri" w:hAnsi="Calibri" w:cs="Calibri"/>
+        </w:rPr>
+      </w:pPr>
+      <w:r>
+        <w:rPr>
+          <w:rFonts w:ascii="Calibri" w:hAnsi="Calibri" w:cs="Calibri"/>
+        </w:rPr>
+        <w:t>The introduction of component parts from new suppliers into existing products requires FAA certification of the entire finished product if the newly sourced component varies significantly from the original drawings and specifications</w:t>
+      </w:r>
+    </w:p>
+    <w:p>
+      <w:pPr>
+        <w:pStyle w:val="ListParagraph"/>
+        <w:numPr>
+          <w:ilvl w:val="1"/>
+          <w:numId w:val="2"/>
+        </w:numPr>
+        <w:spacing w:after="0" w:line="240" w:lineRule="auto"/>
+        <w:rPr>
+          <w:rFonts w:ascii="Calibri" w:hAnsi="Calibri" w:cs="Calibri"/>
+        </w:rPr>
+      </w:pPr>
+      <w:r>
+        <w:rPr>
+          <w:rFonts w:ascii="Calibri" w:hAnsi="Calibri" w:cs="Calibri"/>
+        </w:rPr>
+        <w:t>ISSC has not experienced significant delays in the delivery of its products caused by the inability to obtain either component parts or FAA approval of products incorporating new component parts</w:t>
+      </w:r>
+    </w:p>
+    <w:p>
+      <w:pPr>
+        <w:spacing w:after="0" w:line="240" w:lineRule="auto"/>
+        <w:rPr>
+          <w:rFonts w:ascii="Calibri" w:hAnsi="Calibri" w:cs="Calibri"/>
+          <w:b/>
+          <w:bCs/>
+        </w:rPr>
+      </w:pPr>
+      <w:r>
+        <w:rPr>
+          <w:rFonts w:ascii="Calibri" w:hAnsi="Calibri" w:cs="Calibri"/>
+          <w:b/>
+          <w:bCs/>
+        </w:rPr>
+        <w:t>Quality Assurance:</w:t>
+      </w:r>
+    </w:p>
+    <w:p>
+      <w:pPr>
+        <w:pStyle w:val="ListParagraph"/>
+        <w:numPr>
+          <w:ilvl w:val="0"/>
+          <w:numId w:val="2"/>
+        </w:numPr>
+        <w:spacing w:after="0" w:line="240" w:lineRule="auto"/>
+        <w:rPr>
+          <w:rFonts w:ascii="Calibri" w:hAnsi="Calibri" w:cs="Calibri"/>
+        </w:rPr>
+      </w:pPr>
+      <w:r>
+        <w:rPr>
+          <w:rFonts w:ascii="Calibri" w:hAnsi="Calibri" w:cs="Calibri"/>
+        </w:rPr>
+        <w:t>ISO 9001 and AS9100D certified, which represent an international consensus on effective management practices ensuring that products and services are delivered consistently in a manner that meets or exceeds customer quality requirements</w:t>
+      </w:r>
+    </w:p>
+    <w:p>
+      <w:pPr>
+        <w:pStyle w:val="ListParagraph"/>
+        <w:numPr>
+          <w:ilvl w:val="0"/>
+          <w:numId w:val="2"/>
+        </w:numPr>
+        <w:spacing w:after="0" w:line="240" w:lineRule="auto"/>
+        <w:rPr>
+          <w:rFonts w:ascii="Calibri" w:hAnsi="Calibri" w:cs="Calibri"/>
+        </w:rPr>
+      </w:pPr>
+      <w:r>
+        <w:rPr>
+          <w:rFonts w:ascii="Calibri" w:hAnsi="Calibri" w:cs="Calibri"/>
+        </w:rPr>
+        <w:t>Products undergo extensive and documented quality control testing prior to being delivered to customers</w:t>
+      </w:r>
+    </w:p>
+    <w:p>
+      <w:pPr>
+        <w:spacing w:after="0" w:line="240" w:lineRule="auto"/>
+        <w:rPr>
+          <w:rFonts w:ascii="Calibri" w:hAnsi="Calibri" w:cs="Calibri"/>
+          <w:b/>
+          <w:bCs/>
+        </w:rPr>
+      </w:pPr>
+      <w:r>
+        <w:rPr>
+          <w:rFonts w:ascii="Calibri" w:hAnsi="Calibri" w:cs="Calibri"/>
+          <w:b/>
+          <w:bCs/>
+        </w:rPr>
+        <w:t>Competition:</w:t>
+      </w:r>
+    </w:p>
+    <w:p>
+      <w:pPr>
+        <w:pStyle w:val="ListParagraph"/>
+        <w:numPr>
+          <w:ilvl w:val="0"/>
+          <w:numId w:val="2"/>
+        </w:numPr>
+        <w:spacing w:after="0" w:line="240" w:lineRule="auto"/>
+        <w:rPr>
+          <w:rFonts w:ascii="Calibri" w:hAnsi="Calibri" w:cs="Calibri"/>
+        </w:rPr>
+      </w:pPr>
+      <w:r>
+        <w:rPr>
+          <w:rFonts w:ascii="Calibri" w:hAnsi="Calibri" w:cs="Calibri"/>
+        </w:rPr>
+        <w:t>The market for ISSC’s products is highly competitive</w:t>
+      </w:r>
+    </w:p>
+    <w:p>
+      <w:pPr>
+        <w:pStyle w:val="ListParagraph"/>
+        <w:numPr>
+          <w:ilvl w:val="1"/>
+          <w:numId w:val="2"/>
+        </w:numPr>
+        <w:spacing w:after="0" w:line="240" w:lineRule="auto"/>
+        <w:rPr>
+          <w:rFonts w:ascii="Calibri" w:hAnsi="Calibri" w:cs="Calibri"/>
+        </w:rPr>
+      </w:pPr>
+      <w:r>
+        <w:rPr>
+          <w:rFonts w:ascii="Calibri" w:hAnsi="Calibri" w:cs="Calibri"/>
+        </w:rPr>
+        <w:t xml:space="preserve">Competitors vary in size and resources, although almost </w:t>
+      </w:r>
       <w:proofErr w:type="gramStart"/>
       <w:r>
         <w:rPr>
           <w:rFonts w:ascii="Calibri" w:hAnsi="Calibri" w:cs="Calibri"/>
         </w:rPr>
-        <w:t>Company</w:t>
+        <w:t>all of</w:t>
       </w:r>
       <w:proofErr w:type="gramEnd"/>
       <w:r>
         <w:rPr>
           <w:rFonts w:ascii="Calibri" w:hAnsi="Calibri" w:cs="Calibri"/>
         </w:rPr>
-        <w:t xml:space="preserve"> also identifies alternative suppliers for important component parts</w:t>
+        <w:t xml:space="preserve"> ISSC’s competitors are much larger than and have substantially greater resources</w:t>
       </w:r>
     </w:p>
     <w:p>
@@ -4452,44 +4394,7 @@
         <w:rPr>
           <w:rFonts w:ascii="Calibri" w:hAnsi="Calibri" w:cs="Calibri"/>
         </w:rPr>
-        <w:t>The introduction of component parts from new suppliers into existing products requires FAA certification of the entire finished product if the newly sourced component varies significantly from the original drawings and specifications</w:t>
-      </w:r>
-    </w:p>
-    <w:p>
-      <w:pPr>
-        <w:pStyle w:val="ListParagraph"/>
-        <w:numPr>
-          <w:ilvl w:val="1"/>
-          <w:numId w:val="2"/>
-        </w:numPr>
-        <w:spacing w:after="0" w:line="240" w:lineRule="auto"/>
-        <w:rPr>
-          <w:rFonts w:ascii="Calibri" w:hAnsi="Calibri" w:cs="Calibri"/>
-        </w:rPr>
-      </w:pPr>
-      <w:r>
-        <w:rPr>
-          <w:rFonts w:ascii="Calibri" w:hAnsi="Calibri" w:cs="Calibri"/>
-        </w:rPr>
-        <w:t>ISSC has not experienced significant delays in the delivery of its products caused by the inability to obtain either component parts or FAA approval of products incorporating new component parts</w:t>
-      </w:r>
-    </w:p>
-    <w:p>
-      <w:pPr>
-        <w:spacing w:after="0" w:line="240" w:lineRule="auto"/>
-        <w:rPr>
-          <w:rFonts w:ascii="Calibri" w:hAnsi="Calibri" w:cs="Calibri"/>
-          <w:b/>
-          <w:bCs/>
-        </w:rPr>
-      </w:pPr>
-      <w:r>
-        <w:rPr>
-          <w:rFonts w:ascii="Calibri" w:hAnsi="Calibri" w:cs="Calibri"/>
-          <w:b/>
-          <w:bCs/>
-        </w:rPr>
-        <w:t>Quality Assurance:</w:t>
+        <w:t>Air data systems and related products: Honeywell, Collins Aerospace, Thales Defense &amp; Security, Garmin Ltd</w:t>
       </w:r>
     </w:p>
     <w:p>
@@ -4508,7 +4413,26 @@
         <w:rPr>
           <w:rFonts w:ascii="Calibri" w:hAnsi="Calibri" w:cs="Calibri"/>
         </w:rPr>
-        <w:t>ISO 9001 and AS9100D certified, which represent an international consensus on effective management practices ensuring that products and services are delivered consistently in a manner that meets or exceeds customer quality requirements</w:t>
+        <w:t>Flat panel displays: Honeywell, Collins Aerospace, L3Harris, Garmin Ltd, GE Aviation Systems</w:t>
+      </w:r>
+    </w:p>
+    <w:p>
+      <w:pPr>
+        <w:pStyle w:val="ListParagraph"/>
+        <w:numPr>
+          <w:ilvl w:val="1"/>
+          <w:numId w:val="2"/>
+        </w:numPr>
+        <w:spacing w:after="0" w:line="240" w:lineRule="auto"/>
+        <w:rPr>
+          <w:rFonts w:ascii="Calibri" w:hAnsi="Calibri" w:cs="Calibri"/>
+        </w:rPr>
+      </w:pPr>
+      <w:r>
+        <w:rPr>
+          <w:rFonts w:ascii="Calibri" w:hAnsi="Calibri" w:cs="Calibri"/>
+        </w:rPr>
+        <w:t>As the flat panel display industry evolves, the Company may face future competition from other suppliers</w:t>
       </w:r>
     </w:p>
     <w:p>
@@ -4527,25 +4451,50 @@
         <w:rPr>
           <w:rFonts w:ascii="Calibri" w:hAnsi="Calibri" w:cs="Calibri"/>
         </w:rPr>
-        <w:t>Products undergo extensive and documented quality control testing prior to being delivered to customers</w:t>
-      </w:r>
-    </w:p>
-    <w:p>
-      <w:pPr>
-        <w:spacing w:after="0" w:line="240" w:lineRule="auto"/>
-        <w:rPr>
-          <w:rFonts w:ascii="Calibri" w:hAnsi="Calibri" w:cs="Calibri"/>
-          <w:b/>
-          <w:bCs/>
-        </w:rPr>
-      </w:pPr>
-      <w:r>
-        <w:rPr>
-          <w:rFonts w:ascii="Calibri" w:hAnsi="Calibri" w:cs="Calibri"/>
-          <w:b/>
-          <w:bCs/>
-        </w:rPr>
-        <w:t>Competition:</w:t>
+        <w:t>Principle competitive factors</w:t>
+      </w:r>
+      <w:r>
+        <w:rPr>
+          <w:rFonts w:ascii="Calibri" w:hAnsi="Calibri" w:cs="Calibri"/>
+        </w:rPr>
+        <w:t xml:space="preserve"> are cost, development cycle time, responsiveness to customer preferences, product quality, technology, and reliability</w:t>
+      </w:r>
+    </w:p>
+    <w:p>
+      <w:pPr>
+        <w:pStyle w:val="ListParagraph"/>
+        <w:numPr>
+          <w:ilvl w:val="1"/>
+          <w:numId w:val="2"/>
+        </w:numPr>
+        <w:spacing w:after="0" w:line="240" w:lineRule="auto"/>
+        <w:rPr>
+          <w:rFonts w:ascii="Calibri" w:hAnsi="Calibri" w:cs="Calibri"/>
+        </w:rPr>
+      </w:pPr>
+      <w:r>
+        <w:rPr>
+          <w:rFonts w:ascii="Calibri" w:hAnsi="Calibri" w:cs="Calibri"/>
+        </w:rPr>
+        <w:t>Significant and long-standing customer relationships reflect ISSC’s ability to compete favorably with respect to these factors</w:t>
+      </w:r>
+    </w:p>
+    <w:p>
+      <w:pPr>
+        <w:spacing w:after="0" w:line="240" w:lineRule="auto"/>
+        <w:rPr>
+          <w:rFonts w:ascii="Calibri" w:hAnsi="Calibri" w:cs="Calibri"/>
+          <w:b/>
+          <w:bCs/>
+        </w:rPr>
+      </w:pPr>
+      <w:r>
+        <w:rPr>
+          <w:rFonts w:ascii="Calibri" w:hAnsi="Calibri" w:cs="Calibri"/>
+          <w:b/>
+          <w:bCs/>
+        </w:rPr>
+        <w:t>Intellectual Property and Proprietary Rights:</w:t>
       </w:r>
     </w:p>
     <w:p>
@@ -4564,40 +4513,64 @@
         <w:rPr>
           <w:rFonts w:ascii="Calibri" w:hAnsi="Calibri" w:cs="Calibri"/>
         </w:rPr>
-        <w:t>The market for ISSC’s products is highly competitive</w:t>
-      </w:r>
-    </w:p>
-    <w:p>
-      <w:pPr>
-        <w:pStyle w:val="ListParagraph"/>
-        <w:numPr>
-          <w:ilvl w:val="1"/>
-          <w:numId w:val="2"/>
-        </w:numPr>
-        <w:spacing w:after="0" w:line="240" w:lineRule="auto"/>
-        <w:rPr>
-          <w:rFonts w:ascii="Calibri" w:hAnsi="Calibri" w:cs="Calibri"/>
-        </w:rPr>
-      </w:pPr>
-      <w:r>
-        <w:rPr>
-          <w:rFonts w:ascii="Calibri" w:hAnsi="Calibri" w:cs="Calibri"/>
-        </w:rPr>
-        <w:t xml:space="preserve">Competitors vary in size and resources, although almost </w:t>
-      </w:r>
-      <w:proofErr w:type="gramStart"/>
-      <w:r>
-        <w:rPr>
-          <w:rFonts w:ascii="Calibri" w:hAnsi="Calibri" w:cs="Calibri"/>
-        </w:rPr>
-        <w:t>all of</w:t>
-      </w:r>
-      <w:proofErr w:type="gramEnd"/>
-      <w:r>
-        <w:rPr>
-          <w:rFonts w:ascii="Calibri" w:hAnsi="Calibri" w:cs="Calibri"/>
-        </w:rPr>
-        <w:t xml:space="preserve"> ISSC’s competitors are much larger than and have substantially greater resources</w:t>
+        <w:t>As of September 30, 2023, ISSC holds 32 US patents and has three pending</w:t>
+      </w:r>
+    </w:p>
+    <w:p>
+      <w:pPr>
+        <w:pStyle w:val="ListParagraph"/>
+        <w:numPr>
+          <w:ilvl w:val="1"/>
+          <w:numId w:val="2"/>
+        </w:numPr>
+        <w:spacing w:after="0" w:line="240" w:lineRule="auto"/>
+        <w:rPr>
+          <w:rFonts w:ascii="Calibri" w:hAnsi="Calibri" w:cs="Calibri"/>
+        </w:rPr>
+      </w:pPr>
+      <w:r>
+        <w:rPr>
+          <w:rFonts w:ascii="Calibri" w:hAnsi="Calibri" w:cs="Calibri"/>
+        </w:rPr>
+        <w:t>Also has 85 international patents and six international patent applications pending</w:t>
+      </w:r>
+    </w:p>
+    <w:p>
+      <w:pPr>
+        <w:pStyle w:val="ListParagraph"/>
+        <w:numPr>
+          <w:ilvl w:val="2"/>
+          <w:numId w:val="2"/>
+        </w:numPr>
+        <w:spacing w:after="0" w:line="240" w:lineRule="auto"/>
+        <w:rPr>
+          <w:rFonts w:ascii="Calibri" w:hAnsi="Calibri" w:cs="Calibri"/>
+        </w:rPr>
+      </w:pPr>
+      <w:r>
+        <w:rPr>
+          <w:rFonts w:ascii="Calibri" w:hAnsi="Calibri" w:cs="Calibri"/>
+        </w:rPr>
+        <w:t>These patents and patent applications cover technology relating to air data management systems, flat panel display systems and other aspects of the CIP product</w:t>
+      </w:r>
+    </w:p>
+    <w:p>
+      <w:pPr>
+        <w:pStyle w:val="ListParagraph"/>
+        <w:numPr>
+          <w:ilvl w:val="2"/>
+          <w:numId w:val="2"/>
+        </w:numPr>
+        <w:spacing w:after="0" w:line="240" w:lineRule="auto"/>
+        <w:rPr>
+          <w:rFonts w:ascii="Calibri" w:hAnsi="Calibri" w:cs="Calibri"/>
+        </w:rPr>
+      </w:pPr>
+      <w:r>
+        <w:rPr>
+          <w:rFonts w:ascii="Calibri" w:hAnsi="Calibri" w:cs="Calibri"/>
+        </w:rPr>
+        <w:t>While these patents have significant value, the innovative skill, technical expertise and know-how of ISSC’s personnel in applying patent technology would be difficult, costly and time consuming for third parties to reproduce</w:t>
       </w:r>
     </w:p>
     <w:p>
@@ -4616,7 +4589,25 @@
         <w:rPr>
           <w:rFonts w:ascii="Calibri" w:hAnsi="Calibri" w:cs="Calibri"/>
         </w:rPr>
-        <w:t>Air data systems and related products: Honeywell, Collins Aerospace, Thales Defense &amp; Security, Garmin Ltd</w:t>
+        <w:t>Not aware of any pending lawsuits against the Company alleging patent infringement or the violation of other IP rights</w:t>
+      </w:r>
+    </w:p>
+    <w:p>
+      <w:pPr>
+        <w:spacing w:after="0" w:line="240" w:lineRule="auto"/>
+        <w:rPr>
+          <w:rFonts w:ascii="Calibri" w:hAnsi="Calibri" w:cs="Calibri"/>
+          <w:b/>
+          <w:bCs/>
+        </w:rPr>
+      </w:pPr>
+      <w:r>
+        <w:rPr>
+          <w:rFonts w:ascii="Calibri" w:hAnsi="Calibri" w:cs="Calibri"/>
+          <w:b/>
+          <w:bCs/>
+        </w:rPr>
+        <w:t>Human Capital:</w:t>
       </w:r>
     </w:p>
     <w:p>
@@ -4635,26 +4626,26 @@
         <w:rPr>
           <w:rFonts w:ascii="Calibri" w:hAnsi="Calibri" w:cs="Calibri"/>
         </w:rPr>
-        <w:t>Flat panel displays: Honeywell, Collins Aerospace, L3Harris, Garmin Ltd, GE Aviation Systems</w:t>
-      </w:r>
-    </w:p>
-    <w:p>
-      <w:pPr>
-        <w:pStyle w:val="ListParagraph"/>
-        <w:numPr>
-          <w:ilvl w:val="1"/>
-          <w:numId w:val="2"/>
-        </w:numPr>
-        <w:spacing w:after="0" w:line="240" w:lineRule="auto"/>
-        <w:rPr>
-          <w:rFonts w:ascii="Calibri" w:hAnsi="Calibri" w:cs="Calibri"/>
-        </w:rPr>
-      </w:pPr>
-      <w:r>
-        <w:rPr>
-          <w:rFonts w:ascii="Calibri" w:hAnsi="Calibri" w:cs="Calibri"/>
-        </w:rPr>
-        <w:t>As the flat panel display industry evolves, the Company may face future competition from other suppliers</w:t>
+        <w:t>98 employees (95 of whom are full-time employees)</w:t>
+      </w:r>
+    </w:p>
+    <w:p>
+      <w:pPr>
+        <w:pStyle w:val="ListParagraph"/>
+        <w:numPr>
+          <w:ilvl w:val="1"/>
+          <w:numId w:val="2"/>
+        </w:numPr>
+        <w:spacing w:after="0" w:line="240" w:lineRule="auto"/>
+        <w:rPr>
+          <w:rFonts w:ascii="Calibri" w:hAnsi="Calibri" w:cs="Calibri"/>
+        </w:rPr>
+      </w:pPr>
+      <w:r>
+        <w:rPr>
+          <w:rFonts w:ascii="Calibri" w:hAnsi="Calibri" w:cs="Calibri"/>
+        </w:rPr>
+        <w:t>None are currently represented by a labor union and are not subject to a CBA</w:t>
       </w:r>
     </w:p>
     <w:p>
@@ -4673,234 +4664,7 @@
         <w:rPr>
           <w:rFonts w:ascii="Calibri" w:hAnsi="Calibri" w:cs="Calibri"/>
         </w:rPr>
-        <w:t>Principle competitive factors</w:t>
-      </w:r>
-      <w:r>
-        <w:rPr>
-          <w:rFonts w:ascii="Calibri" w:hAnsi="Calibri" w:cs="Calibri"/>
-        </w:rPr>
-        <w:t xml:space="preserve"> are cost, development cycle time, responsiveness to customer preferences, product quality, technology, and reliability</w:t>
-      </w:r>
-    </w:p>
-    <w:p>
-      <w:pPr>
-        <w:pStyle w:val="ListParagraph"/>
-        <w:numPr>
-          <w:ilvl w:val="1"/>
-          <w:numId w:val="2"/>
-        </w:numPr>
-        <w:spacing w:after="0" w:line="240" w:lineRule="auto"/>
-        <w:rPr>
-          <w:rFonts w:ascii="Calibri" w:hAnsi="Calibri" w:cs="Calibri"/>
-        </w:rPr>
-      </w:pPr>
-      <w:r>
-        <w:rPr>
-          <w:rFonts w:ascii="Calibri" w:hAnsi="Calibri" w:cs="Calibri"/>
-        </w:rPr>
-        <w:t>Significant and long-standing customer relationships reflect ISSC’s ability to compete favorably with respect to these factors</w:t>
-      </w:r>
-    </w:p>
-    <w:p>
-      <w:pPr>
-        <w:spacing w:after="0" w:line="240" w:lineRule="auto"/>
-        <w:rPr>
-          <w:rFonts w:ascii="Calibri" w:hAnsi="Calibri" w:cs="Calibri"/>
-          <w:b/>
-          <w:bCs/>
-        </w:rPr>
-      </w:pPr>
-      <w:r>
-        <w:rPr>
-          <w:rFonts w:ascii="Calibri" w:hAnsi="Calibri" w:cs="Calibri"/>
-          <w:b/>
-          <w:bCs/>
-        </w:rPr>
-        <w:t>Intellectual Property and Proprietary Rights:</w:t>
-      </w:r>
-    </w:p>
-    <w:p>
-      <w:pPr>
-        <w:pStyle w:val="ListParagraph"/>
-        <w:numPr>
-          <w:ilvl w:val="0"/>
-          <w:numId w:val="2"/>
-        </w:numPr>
-        <w:spacing w:after="0" w:line="240" w:lineRule="auto"/>
-        <w:rPr>
-          <w:rFonts w:ascii="Calibri" w:hAnsi="Calibri" w:cs="Calibri"/>
-        </w:rPr>
-      </w:pPr>
-      <w:r>
-        <w:rPr>
-          <w:rFonts w:ascii="Calibri" w:hAnsi="Calibri" w:cs="Calibri"/>
-        </w:rPr>
-        <w:t>As of September 30, 2023, ISSC holds 32 US patents and has three pending</w:t>
-      </w:r>
-    </w:p>
-    <w:p>
-      <w:pPr>
-        <w:pStyle w:val="ListParagraph"/>
-        <w:numPr>
-          <w:ilvl w:val="1"/>
-          <w:numId w:val="2"/>
-        </w:numPr>
-        <w:spacing w:after="0" w:line="240" w:lineRule="auto"/>
-        <w:rPr>
-          <w:rFonts w:ascii="Calibri" w:hAnsi="Calibri" w:cs="Calibri"/>
-        </w:rPr>
-      </w:pPr>
-      <w:r>
-        <w:rPr>
-          <w:rFonts w:ascii="Calibri" w:hAnsi="Calibri" w:cs="Calibri"/>
-        </w:rPr>
-        <w:t>Also has 85 international patents and six international patent applications pending</w:t>
-      </w:r>
-    </w:p>
-    <w:p>
-      <w:pPr>
-        <w:pStyle w:val="ListParagraph"/>
-        <w:numPr>
-          <w:ilvl w:val="2"/>
-          <w:numId w:val="2"/>
-        </w:numPr>
-        <w:spacing w:after="0" w:line="240" w:lineRule="auto"/>
-        <w:rPr>
-          <w:rFonts w:ascii="Calibri" w:hAnsi="Calibri" w:cs="Calibri"/>
-        </w:rPr>
-      </w:pPr>
-      <w:r>
-        <w:rPr>
-          <w:rFonts w:ascii="Calibri" w:hAnsi="Calibri" w:cs="Calibri"/>
-        </w:rPr>
-        <w:t>These patents and patent applications cover technology relating to air data management systems, flat panel display systems and other aspects of the CIP product</w:t>
-      </w:r>
-    </w:p>
-    <w:p>
-      <w:pPr>
-        <w:pStyle w:val="ListParagraph"/>
-        <w:numPr>
-          <w:ilvl w:val="2"/>
-          <w:numId w:val="2"/>
-        </w:numPr>
-        <w:spacing w:after="0" w:line="240" w:lineRule="auto"/>
-        <w:rPr>
-          <w:rFonts w:ascii="Calibri" w:hAnsi="Calibri" w:cs="Calibri"/>
-        </w:rPr>
-      </w:pPr>
-      <w:r>
-        <w:rPr>
-          <w:rFonts w:ascii="Calibri" w:hAnsi="Calibri" w:cs="Calibri"/>
-        </w:rPr>
-        <w:t>While these patents have significant value, the innovative skill, technical expertise and know-how of ISSC’s personnel in applying patent technology would be difficult, costly and time consuming for third parties to reproduce</w:t>
-      </w:r>
-    </w:p>
-    <w:p>
-      <w:pPr>
-        <w:pStyle w:val="ListParagraph"/>
-        <w:numPr>
-          <w:ilvl w:val="0"/>
-          <w:numId w:val="2"/>
-        </w:numPr>
-        <w:spacing w:after="0" w:line="240" w:lineRule="auto"/>
-        <w:rPr>
-          <w:rFonts w:ascii="Calibri" w:hAnsi="Calibri" w:cs="Calibri"/>
-        </w:rPr>
-      </w:pPr>
-      <w:r>
-        <w:rPr>
-          <w:rFonts w:ascii="Calibri" w:hAnsi="Calibri" w:cs="Calibri"/>
-        </w:rPr>
-        <w:t>Not aware of any pending lawsuits against the Company alleging patent infringement or the violation of other IP rights</w:t>
-      </w:r>
-    </w:p>
-    <w:p>
-      <w:pPr>
-        <w:spacing w:after="0" w:line="240" w:lineRule="auto"/>
-        <w:rPr>
-          <w:rFonts w:ascii="Calibri" w:hAnsi="Calibri" w:cs="Calibri"/>
-          <w:b/>
-          <w:bCs/>
-        </w:rPr>
-      </w:pPr>
-      <w:r>
-        <w:rPr>
-          <w:rFonts w:ascii="Calibri" w:hAnsi="Calibri" w:cs="Calibri"/>
-          <w:b/>
-          <w:bCs/>
-        </w:rPr>
-        <w:t>Human Capital:</w:t>
-      </w:r>
-    </w:p>
-    <w:p>
-      <w:pPr>
-        <w:pStyle w:val="ListParagraph"/>
-        <w:numPr>
-          <w:ilvl w:val="0"/>
-          <w:numId w:val="2"/>
-        </w:numPr>
-        <w:spacing w:after="0" w:line="240" w:lineRule="auto"/>
-        <w:rPr>
-          <w:rFonts w:ascii="Calibri" w:hAnsi="Calibri" w:cs="Calibri"/>
-        </w:rPr>
-      </w:pPr>
-      <w:r>
-        <w:rPr>
-          <w:rFonts w:ascii="Calibri" w:hAnsi="Calibri" w:cs="Calibri"/>
-        </w:rPr>
-        <w:t>98 employees (95 of whom are full-time employees)</w:t>
-      </w:r>
-    </w:p>
-    <w:p>
-      <w:pPr>
-        <w:pStyle w:val="ListParagraph"/>
-        <w:numPr>
-          <w:ilvl w:val="1"/>
-          <w:numId w:val="2"/>
-        </w:numPr>
-        <w:spacing w:after="0" w:line="240" w:lineRule="auto"/>
-        <w:rPr>
-          <w:rFonts w:ascii="Calibri" w:hAnsi="Calibri" w:cs="Calibri"/>
-        </w:rPr>
-      </w:pPr>
-      <w:r>
-        <w:rPr>
-          <w:rFonts w:ascii="Calibri" w:hAnsi="Calibri" w:cs="Calibri"/>
-        </w:rPr>
-        <w:t>None are currently represented by a labor union and are not subject to a CBA</w:t>
-      </w:r>
-    </w:p>
-    <w:p>
-      <w:pPr>
-        <w:pStyle w:val="ListParagraph"/>
-        <w:numPr>
-          <w:ilvl w:val="0"/>
-          <w:numId w:val="2"/>
-        </w:numPr>
-        <w:spacing w:after="0" w:line="240" w:lineRule="auto"/>
-        <w:rPr>
-          <w:rFonts w:ascii="Calibri" w:hAnsi="Calibri" w:cs="Calibri"/>
-        </w:rPr>
-      </w:pPr>
-      <w:r>
-        <w:rPr>
-          <w:rFonts w:ascii="Calibri" w:hAnsi="Calibri" w:cs="Calibri"/>
-        </w:rPr>
-        <w:t xml:space="preserve">Consider </w:t>
-      </w:r>
-      <w:proofErr w:type="gramStart"/>
-      <w:r>
-        <w:rPr>
-          <w:rFonts w:ascii="Calibri" w:hAnsi="Calibri" w:cs="Calibri"/>
-        </w:rPr>
-        <w:t>relationship</w:t>
-      </w:r>
-      <w:proofErr w:type="gramEnd"/>
-      <w:r>
-        <w:rPr>
-          <w:rFonts w:ascii="Calibri" w:hAnsi="Calibri" w:cs="Calibri"/>
-        </w:rPr>
-        <w:t xml:space="preserve"> with employees to be good</w:t>
+        <w:t>Consider relationship with employees to be good</w:t>
       </w:r>
     </w:p>
     <w:p>
@@ -5129,54 +4893,32 @@
           <w:bCs/>
         </w:rPr>
       </w:pPr>
-      <w:proofErr w:type="gramStart"/>
-      <w:r>
-        <w:rPr>
-          <w:rFonts w:ascii="Calibri" w:hAnsi="Calibri" w:cs="Calibri"/>
-        </w:rPr>
-        <w:t>Growth</w:t>
-      </w:r>
-      <w:proofErr w:type="gramEnd"/>
-      <w:r>
-        <w:rPr>
-          <w:rFonts w:ascii="Calibri" w:hAnsi="Calibri" w:cs="Calibri"/>
-        </w:rPr>
-        <w:t xml:space="preserve"> of the Company’s customer base could be limited by delays/difficulties in completing development/introduction of planned products or enhancements; if ISSC fails to enhance existing products or develop market acceptance for flat panel displays, FMS, autothrottle technology and other new products that meet customer requirements, its business, reputation and statements of income may be affected adversely</w:t>
-      </w:r>
-    </w:p>
-    <w:p>
-      <w:pPr>
-        <w:pStyle w:val="ListParagraph"/>
-        <w:numPr>
-          <w:ilvl w:val="1"/>
-          <w:numId w:val="2"/>
-        </w:numPr>
-        <w:spacing w:after="0" w:line="240" w:lineRule="auto"/>
-        <w:rPr>
-          <w:rFonts w:ascii="Calibri" w:hAnsi="Calibri" w:cs="Calibri"/>
-          <w:b/>
-          <w:bCs/>
-        </w:rPr>
-      </w:pPr>
-      <w:r>
-        <w:rPr>
-          <w:rFonts w:ascii="Calibri" w:hAnsi="Calibri" w:cs="Calibri"/>
-        </w:rPr>
-        <w:t xml:space="preserve">Spends a large portion of R&amp;D </w:t>
-      </w:r>
-      <w:proofErr w:type="gramStart"/>
-      <w:r>
-        <w:rPr>
-          <w:rFonts w:ascii="Calibri" w:hAnsi="Calibri" w:cs="Calibri"/>
-        </w:rPr>
-        <w:t>in</w:t>
-      </w:r>
-      <w:proofErr w:type="gramEnd"/>
-      <w:r>
-        <w:rPr>
-          <w:rFonts w:ascii="Calibri" w:hAnsi="Calibri" w:cs="Calibri"/>
-        </w:rPr>
-        <w:t xml:space="preserve"> developing and marking FPDS, FMS, Autothrottle and complementary products</w:t>
+      <w:r>
+        <w:rPr>
+          <w:rFonts w:ascii="Calibri" w:hAnsi="Calibri" w:cs="Calibri"/>
+        </w:rPr>
+        <w:t>Growth of the Company’s customer base could be limited by delays/difficulties in completing development/introduction of planned products or enhancements; if ISSC fails to enhance existing products or develop market acceptance for flat panel displays, FMS, autothrottle technology and other new products that meet customer requirements, its business, reputation and statements of income may be affected adversely</w:t>
+      </w:r>
+    </w:p>
+    <w:p>
+      <w:pPr>
+        <w:pStyle w:val="ListParagraph"/>
+        <w:numPr>
+          <w:ilvl w:val="1"/>
+          <w:numId w:val="2"/>
+        </w:numPr>
+        <w:spacing w:after="0" w:line="240" w:lineRule="auto"/>
+        <w:rPr>
+          <w:rFonts w:ascii="Calibri" w:hAnsi="Calibri" w:cs="Calibri"/>
+          <w:b/>
+          <w:bCs/>
+        </w:rPr>
+      </w:pPr>
+      <w:r>
+        <w:rPr>
+          <w:rFonts w:ascii="Calibri" w:hAnsi="Calibri" w:cs="Calibri"/>
+        </w:rPr>
+        <w:t>Spends a large portion of R&amp;D in developing and marking FPDS, FMS, Autothrottle and complementary products</w:t>
       </w:r>
     </w:p>
     <w:p>
@@ -5386,21 +5128,7 @@
         <w:rPr>
           <w:rFonts w:ascii="Calibri" w:hAnsi="Calibri" w:cs="Calibri"/>
         </w:rPr>
-        <w:t xml:space="preserve">ISSC </w:t>
-      </w:r>
-      <w:proofErr w:type="gramStart"/>
-      <w:r>
-        <w:rPr>
-          <w:rFonts w:ascii="Calibri" w:hAnsi="Calibri" w:cs="Calibri"/>
-        </w:rPr>
-        <w:t>typically</w:t>
-      </w:r>
-      <w:proofErr w:type="gramEnd"/>
-      <w:r>
-        <w:rPr>
-          <w:rFonts w:ascii="Calibri" w:hAnsi="Calibri" w:cs="Calibri"/>
-        </w:rPr>
-        <w:t xml:space="preserve"> entitled to an equitable adjustment to the contract price so that it is compensated for incurred costs and delivered items</w:t>
+        <w:t>ISSC typically entitled to an equitable adjustment to the contract price so that it is compensated for incurred costs and delivered items</w:t>
       </w:r>
     </w:p>
     <w:p>
@@ -5655,71 +5383,273 @@
           <w:rFonts w:ascii="Calibri" w:hAnsi="Calibri" w:cs="Calibri"/>
         </w:rPr>
       </w:pPr>
+      <w:r>
+        <w:rPr>
+          <w:rFonts w:ascii="Calibri" w:hAnsi="Calibri" w:cs="Calibri"/>
+        </w:rPr>
+        <w:t>US government regularly conducts investigations, inquiries and audits into its suppliers’ compliance with procurement regulations and performance under the relevant government contracts</w:t>
+      </w:r>
+    </w:p>
+    <w:p>
+      <w:pPr>
+        <w:pStyle w:val="ListParagraph"/>
+        <w:numPr>
+          <w:ilvl w:val="2"/>
+          <w:numId w:val="2"/>
+        </w:numPr>
+        <w:spacing w:after="0" w:line="240" w:lineRule="auto"/>
+        <w:rPr>
+          <w:rFonts w:ascii="Calibri" w:hAnsi="Calibri" w:cs="Calibri"/>
+        </w:rPr>
+      </w:pPr>
+      <w:r>
+        <w:rPr>
+          <w:rFonts w:ascii="Calibri" w:hAnsi="Calibri" w:cs="Calibri"/>
+        </w:rPr>
+        <w:t xml:space="preserve">If ISSC violated applicable law or regulations, government contracts could be </w:t>
+      </w:r>
       <w:proofErr w:type="gramStart"/>
       <w:r>
         <w:rPr>
           <w:rFonts w:ascii="Calibri" w:hAnsi="Calibri" w:cs="Calibri"/>
         </w:rPr>
-        <w:t>US</w:t>
+        <w:t>terminated</w:t>
       </w:r>
       <w:proofErr w:type="gramEnd"/>
       <w:r>
         <w:rPr>
           <w:rFonts w:ascii="Calibri" w:hAnsi="Calibri" w:cs="Calibri"/>
         </w:rPr>
-        <w:t xml:space="preserve"> government regularly conducts investigations, inquiries and audits into its suppliers’ compliance with procurement regulations and performance under the relevant government contracts</w:t>
-      </w:r>
-    </w:p>
-    <w:p>
-      <w:pPr>
-        <w:pStyle w:val="ListParagraph"/>
-        <w:numPr>
-          <w:ilvl w:val="2"/>
-          <w:numId w:val="2"/>
-        </w:numPr>
-        <w:spacing w:after="0" w:line="240" w:lineRule="auto"/>
-        <w:rPr>
-          <w:rFonts w:ascii="Calibri" w:hAnsi="Calibri" w:cs="Calibri"/>
-        </w:rPr>
-      </w:pPr>
-      <w:r>
-        <w:rPr>
-          <w:rFonts w:ascii="Calibri" w:hAnsi="Calibri" w:cs="Calibri"/>
-        </w:rPr>
-        <w:t xml:space="preserve">If ISSC violated applicable law or regulations, government contracts could be </w:t>
+        <w:t xml:space="preserve"> and the Company will be restricted from future procurement activities</w:t>
+      </w:r>
+    </w:p>
+    <w:p>
+      <w:pPr>
+        <w:pStyle w:val="ListParagraph"/>
+        <w:numPr>
+          <w:ilvl w:val="2"/>
+          <w:numId w:val="2"/>
+        </w:numPr>
+        <w:spacing w:after="0" w:line="240" w:lineRule="auto"/>
+        <w:rPr>
+          <w:rFonts w:ascii="Calibri" w:hAnsi="Calibri" w:cs="Calibri"/>
+        </w:rPr>
+      </w:pPr>
+      <w:r>
+        <w:rPr>
+          <w:rFonts w:ascii="Calibri" w:hAnsi="Calibri" w:cs="Calibri"/>
+        </w:rPr>
+        <w:t>Illegal activities conducted by ISSC may result in civil/criminal penalties and administrative sanctions, in addition to the Company’s reputation being harmed</w:t>
+      </w:r>
+    </w:p>
+    <w:p>
+      <w:pPr>
+        <w:pStyle w:val="ListParagraph"/>
+        <w:numPr>
+          <w:ilvl w:val="0"/>
+          <w:numId w:val="2"/>
+        </w:numPr>
+        <w:spacing w:after="0" w:line="240" w:lineRule="auto"/>
+        <w:rPr>
+          <w:rFonts w:ascii="Calibri" w:hAnsi="Calibri" w:cs="Calibri"/>
+        </w:rPr>
+      </w:pPr>
+      <w:r>
+        <w:rPr>
+          <w:rFonts w:ascii="Calibri" w:hAnsi="Calibri" w:cs="Calibri"/>
+        </w:rPr>
+        <w:t>Reductions in government expenditures could adversely affect the Company’s business</w:t>
+      </w:r>
+    </w:p>
+    <w:p>
+      <w:pPr>
+        <w:pStyle w:val="ListParagraph"/>
+        <w:numPr>
+          <w:ilvl w:val="0"/>
+          <w:numId w:val="2"/>
+        </w:numPr>
+        <w:spacing w:after="0" w:line="240" w:lineRule="auto"/>
+        <w:rPr>
+          <w:rFonts w:ascii="Calibri" w:hAnsi="Calibri" w:cs="Calibri"/>
+        </w:rPr>
+      </w:pPr>
+      <w:r>
+        <w:rPr>
+          <w:rFonts w:ascii="Calibri" w:hAnsi="Calibri" w:cs="Calibri"/>
+        </w:rPr>
+        <w:t>The loss of a key customer or significant deterioration in the financial condition of a key customer could have a material adverse effect on the Company’s results of operations</w:t>
+      </w:r>
+    </w:p>
+    <w:p>
+      <w:pPr>
+        <w:pStyle w:val="ListParagraph"/>
+        <w:numPr>
+          <w:ilvl w:val="1"/>
+          <w:numId w:val="2"/>
+        </w:numPr>
+        <w:spacing w:after="0" w:line="240" w:lineRule="auto"/>
+        <w:rPr>
+          <w:rFonts w:ascii="Calibri" w:hAnsi="Calibri" w:cs="Calibri"/>
+        </w:rPr>
+      </w:pPr>
+      <w:r>
+        <w:rPr>
+          <w:rFonts w:ascii="Calibri" w:hAnsi="Calibri" w:cs="Calibri"/>
+        </w:rPr>
+        <w:t>Revenue is concentrated with a limited number of customers</w:t>
+      </w:r>
+    </w:p>
+    <w:p>
+      <w:pPr>
+        <w:pStyle w:val="ListParagraph"/>
+        <w:numPr>
+          <w:ilvl w:val="2"/>
+          <w:numId w:val="2"/>
+        </w:numPr>
+        <w:spacing w:after="0" w:line="240" w:lineRule="auto"/>
+        <w:rPr>
+          <w:rFonts w:ascii="Calibri" w:hAnsi="Calibri" w:cs="Calibri"/>
+        </w:rPr>
+      </w:pPr>
+      <w:r>
+        <w:rPr>
+          <w:rFonts w:ascii="Calibri" w:hAnsi="Calibri" w:cs="Calibri"/>
+        </w:rPr>
+        <w:t>FY 2023: 54% of revenue from the top five customers</w:t>
+      </w:r>
+    </w:p>
+    <w:p>
+      <w:pPr>
+        <w:pStyle w:val="ListParagraph"/>
+        <w:numPr>
+          <w:ilvl w:val="2"/>
+          <w:numId w:val="2"/>
+        </w:numPr>
+        <w:spacing w:after="0" w:line="240" w:lineRule="auto"/>
+        <w:rPr>
+          <w:rFonts w:ascii="Calibri" w:hAnsi="Calibri" w:cs="Calibri"/>
+        </w:rPr>
+      </w:pPr>
+      <w:r>
+        <w:rPr>
+          <w:rFonts w:ascii="Calibri" w:hAnsi="Calibri" w:cs="Calibri"/>
+        </w:rPr>
+        <w:t xml:space="preserve">Company continues to expect a relatively small number of customers to account for </w:t>
       </w:r>
       <w:proofErr w:type="gramStart"/>
       <w:r>
         <w:rPr>
           <w:rFonts w:ascii="Calibri" w:hAnsi="Calibri" w:cs="Calibri"/>
         </w:rPr>
-        <w:t>terminated</w:t>
+        <w:t>a majority of</w:t>
       </w:r>
       <w:proofErr w:type="gramEnd"/>
       <w:r>
         <w:rPr>
           <w:rFonts w:ascii="Calibri" w:hAnsi="Calibri" w:cs="Calibri"/>
         </w:rPr>
-        <w:t xml:space="preserve"> and the Company will be restricted from future procurement activities</w:t>
-      </w:r>
-    </w:p>
-    <w:p>
-      <w:pPr>
-        <w:pStyle w:val="ListParagraph"/>
-        <w:numPr>
-          <w:ilvl w:val="2"/>
-          <w:numId w:val="2"/>
-        </w:numPr>
-        <w:spacing w:after="0" w:line="240" w:lineRule="auto"/>
-        <w:rPr>
-          <w:rFonts w:ascii="Calibri" w:hAnsi="Calibri" w:cs="Calibri"/>
-        </w:rPr>
-      </w:pPr>
-      <w:r>
-        <w:rPr>
-          <w:rFonts w:ascii="Calibri" w:hAnsi="Calibri" w:cs="Calibri"/>
-        </w:rPr>
-        <w:t>Illegal activities conducted by ISSC may result in civil/criminal penalties and administrative sanctions, in addition to the Company’s reputation being harmed</w:t>
+        <w:t xml:space="preserve"> its revenues</w:t>
+      </w:r>
+    </w:p>
+    <w:p>
+      <w:pPr>
+        <w:pStyle w:val="ListParagraph"/>
+        <w:numPr>
+          <w:ilvl w:val="2"/>
+          <w:numId w:val="2"/>
+        </w:numPr>
+        <w:spacing w:after="0" w:line="240" w:lineRule="auto"/>
+        <w:rPr>
+          <w:rFonts w:ascii="Calibri" w:hAnsi="Calibri" w:cs="Calibri"/>
+        </w:rPr>
+      </w:pPr>
+      <w:r>
+        <w:rPr>
+          <w:rFonts w:ascii="Calibri" w:hAnsi="Calibri" w:cs="Calibri"/>
+        </w:rPr>
+        <w:t xml:space="preserve">A loss </w:t>
+      </w:r>
+      <w:r>
+        <w:rPr>
+          <w:rFonts w:ascii="Calibri" w:hAnsi="Calibri" w:cs="Calibri"/>
+        </w:rPr>
+        <w:t>of one or more of these customers (or a dispute or litigation with one of them) could adversely affect revenue and operations</w:t>
+      </w:r>
+    </w:p>
+    <w:p>
+      <w:pPr>
+        <w:pStyle w:val="ListParagraph"/>
+        <w:numPr>
+          <w:ilvl w:val="1"/>
+          <w:numId w:val="2"/>
+        </w:numPr>
+        <w:spacing w:after="0" w:line="240" w:lineRule="auto"/>
+        <w:rPr>
+          <w:rFonts w:ascii="Calibri" w:hAnsi="Calibri" w:cs="Calibri"/>
+        </w:rPr>
+      </w:pPr>
+      <w:r>
+        <w:rPr>
+          <w:rFonts w:ascii="Calibri" w:hAnsi="Calibri" w:cs="Calibri"/>
+        </w:rPr>
+        <w:t>Company monitors and evaluates the credit status of its customers and attempts to adjust sales terms as appropriate</w:t>
+      </w:r>
+    </w:p>
+    <w:p>
+      <w:pPr>
+        <w:pStyle w:val="ListParagraph"/>
+        <w:numPr>
+          <w:ilvl w:val="2"/>
+          <w:numId w:val="2"/>
+        </w:numPr>
+        <w:spacing w:after="0" w:line="240" w:lineRule="auto"/>
+        <w:rPr>
+          <w:rFonts w:ascii="Calibri" w:hAnsi="Calibri" w:cs="Calibri"/>
+        </w:rPr>
+      </w:pPr>
+      <w:r>
+        <w:rPr>
+          <w:rFonts w:ascii="Calibri" w:hAnsi="Calibri" w:cs="Calibri"/>
+        </w:rPr>
+        <w:t>A deterioration in the financial condition or bankruptcy filing of a key customer could adversely affect the Company’s business</w:t>
+      </w:r>
+    </w:p>
+    <w:p>
+      <w:pPr>
+        <w:pStyle w:val="ListParagraph"/>
+        <w:numPr>
+          <w:ilvl w:val="1"/>
+          <w:numId w:val="2"/>
+        </w:numPr>
+        <w:spacing w:after="0" w:line="240" w:lineRule="auto"/>
+        <w:rPr>
+          <w:rFonts w:ascii="Calibri" w:hAnsi="Calibri" w:cs="Calibri"/>
+        </w:rPr>
+      </w:pPr>
+      <w:r>
+        <w:rPr>
+          <w:rFonts w:ascii="Calibri" w:hAnsi="Calibri" w:cs="Calibri"/>
+        </w:rPr>
+        <w:t>Subject to credit risk associated with the concentration of AR from its key customers</w:t>
+      </w:r>
+    </w:p>
+    <w:p>
+      <w:pPr>
+        <w:pStyle w:val="ListParagraph"/>
+        <w:numPr>
+          <w:ilvl w:val="2"/>
+          <w:numId w:val="2"/>
+        </w:numPr>
+        <w:spacing w:after="0" w:line="240" w:lineRule="auto"/>
+        <w:rPr>
+          <w:rFonts w:ascii="Calibri" w:hAnsi="Calibri" w:cs="Calibri"/>
+        </w:rPr>
+      </w:pPr>
+      <w:r>
+        <w:rPr>
+          <w:rFonts w:ascii="Calibri" w:hAnsi="Calibri" w:cs="Calibri"/>
+        </w:rPr>
+        <w:t>Bankruptcy or insolvency of key customers may result in significant AR write-offs</w:t>
       </w:r>
     </w:p>
     <w:p>
@@ -5738,241 +5668,7 @@
         <w:rPr>
           <w:rFonts w:ascii="Calibri" w:hAnsi="Calibri" w:cs="Calibri"/>
         </w:rPr>
-        <w:t>Reductions in government expenditures could adversely affect the Company’s business</w:t>
-      </w:r>
-    </w:p>
-    <w:p>
-      <w:pPr>
-        <w:pStyle w:val="ListParagraph"/>
-        <w:numPr>
-          <w:ilvl w:val="0"/>
-          <w:numId w:val="2"/>
-        </w:numPr>
-        <w:spacing w:after="0" w:line="240" w:lineRule="auto"/>
-        <w:rPr>
-          <w:rFonts w:ascii="Calibri" w:hAnsi="Calibri" w:cs="Calibri"/>
-        </w:rPr>
-      </w:pPr>
-      <w:r>
-        <w:rPr>
-          <w:rFonts w:ascii="Calibri" w:hAnsi="Calibri" w:cs="Calibri"/>
-        </w:rPr>
-        <w:t>The loss of a key customer or significant deterioration in the financial condition of a key customer could have a material adverse effect on the Company’s results of operations</w:t>
-      </w:r>
-    </w:p>
-    <w:p>
-      <w:pPr>
-        <w:pStyle w:val="ListParagraph"/>
-        <w:numPr>
-          <w:ilvl w:val="1"/>
-          <w:numId w:val="2"/>
-        </w:numPr>
-        <w:spacing w:after="0" w:line="240" w:lineRule="auto"/>
-        <w:rPr>
-          <w:rFonts w:ascii="Calibri" w:hAnsi="Calibri" w:cs="Calibri"/>
-        </w:rPr>
-      </w:pPr>
-      <w:r>
-        <w:rPr>
-          <w:rFonts w:ascii="Calibri" w:hAnsi="Calibri" w:cs="Calibri"/>
-        </w:rPr>
-        <w:t>Revenue is concentrated with a limited number of customers</w:t>
-      </w:r>
-    </w:p>
-    <w:p>
-      <w:pPr>
-        <w:pStyle w:val="ListParagraph"/>
-        <w:numPr>
-          <w:ilvl w:val="2"/>
-          <w:numId w:val="2"/>
-        </w:numPr>
-        <w:spacing w:after="0" w:line="240" w:lineRule="auto"/>
-        <w:rPr>
-          <w:rFonts w:ascii="Calibri" w:hAnsi="Calibri" w:cs="Calibri"/>
-        </w:rPr>
-      </w:pPr>
-      <w:r>
-        <w:rPr>
-          <w:rFonts w:ascii="Calibri" w:hAnsi="Calibri" w:cs="Calibri"/>
-        </w:rPr>
-        <w:t>FY 2023: 54% of revenue from the top five customers</w:t>
-      </w:r>
-    </w:p>
-    <w:p>
-      <w:pPr>
-        <w:pStyle w:val="ListParagraph"/>
-        <w:numPr>
-          <w:ilvl w:val="2"/>
-          <w:numId w:val="2"/>
-        </w:numPr>
-        <w:spacing w:after="0" w:line="240" w:lineRule="auto"/>
-        <w:rPr>
-          <w:rFonts w:ascii="Calibri" w:hAnsi="Calibri" w:cs="Calibri"/>
-        </w:rPr>
-      </w:pPr>
-      <w:proofErr w:type="gramStart"/>
-      <w:r>
-        <w:rPr>
-          <w:rFonts w:ascii="Calibri" w:hAnsi="Calibri" w:cs="Calibri"/>
-        </w:rPr>
-        <w:t>Company</w:t>
-      </w:r>
-      <w:proofErr w:type="gramEnd"/>
-      <w:r>
-        <w:rPr>
-          <w:rFonts w:ascii="Calibri" w:hAnsi="Calibri" w:cs="Calibri"/>
-        </w:rPr>
-        <w:t xml:space="preserve"> continues to expect a relatively small number of customers to account for a majority of its revenues</w:t>
-      </w:r>
-    </w:p>
-    <w:p>
-      <w:pPr>
-        <w:pStyle w:val="ListParagraph"/>
-        <w:numPr>
-          <w:ilvl w:val="2"/>
-          <w:numId w:val="2"/>
-        </w:numPr>
-        <w:spacing w:after="0" w:line="240" w:lineRule="auto"/>
-        <w:rPr>
-          <w:rFonts w:ascii="Calibri" w:hAnsi="Calibri" w:cs="Calibri"/>
-        </w:rPr>
-      </w:pPr>
-      <w:proofErr w:type="gramStart"/>
-      <w:r>
-        <w:rPr>
-          <w:rFonts w:ascii="Calibri" w:hAnsi="Calibri" w:cs="Calibri"/>
-        </w:rPr>
-        <w:t>A loss</w:t>
-      </w:r>
-      <w:proofErr w:type="gramEnd"/>
-      <w:r>
-        <w:rPr>
-          <w:rFonts w:ascii="Calibri" w:hAnsi="Calibri" w:cs="Calibri"/>
-        </w:rPr>
-        <w:t xml:space="preserve"> </w:t>
-      </w:r>
-      <w:r>
-        <w:rPr>
-          <w:rFonts w:ascii="Calibri" w:hAnsi="Calibri" w:cs="Calibri"/>
-        </w:rPr>
-        <w:t>of one or more of these customers (or a dispute or litigation with one of them) could adversely affect revenue and operations</w:t>
-      </w:r>
-    </w:p>
-    <w:p>
-      <w:pPr>
-        <w:pStyle w:val="ListParagraph"/>
-        <w:numPr>
-          <w:ilvl w:val="1"/>
-          <w:numId w:val="2"/>
-        </w:numPr>
-        <w:spacing w:after="0" w:line="240" w:lineRule="auto"/>
-        <w:rPr>
-          <w:rFonts w:ascii="Calibri" w:hAnsi="Calibri" w:cs="Calibri"/>
-        </w:rPr>
-      </w:pPr>
-      <w:proofErr w:type="gramStart"/>
-      <w:r>
-        <w:rPr>
-          <w:rFonts w:ascii="Calibri" w:hAnsi="Calibri" w:cs="Calibri"/>
-        </w:rPr>
-        <w:t>Company</w:t>
-      </w:r>
-      <w:proofErr w:type="gramEnd"/>
-      <w:r>
-        <w:rPr>
-          <w:rFonts w:ascii="Calibri" w:hAnsi="Calibri" w:cs="Calibri"/>
-        </w:rPr>
-        <w:t xml:space="preserve"> monitors and evaluates the credit status of its customers and attempts to adjust sales terms as appropriate</w:t>
-      </w:r>
-    </w:p>
-    <w:p>
-      <w:pPr>
-        <w:pStyle w:val="ListParagraph"/>
-        <w:numPr>
-          <w:ilvl w:val="2"/>
-          <w:numId w:val="2"/>
-        </w:numPr>
-        <w:spacing w:after="0" w:line="240" w:lineRule="auto"/>
-        <w:rPr>
-          <w:rFonts w:ascii="Calibri" w:hAnsi="Calibri" w:cs="Calibri"/>
-        </w:rPr>
-      </w:pPr>
-      <w:r>
-        <w:rPr>
-          <w:rFonts w:ascii="Calibri" w:hAnsi="Calibri" w:cs="Calibri"/>
-        </w:rPr>
-        <w:t>A deterioration in the financial condition or bankruptcy filing of a key customer could adversely affect the Company’s business</w:t>
-      </w:r>
-    </w:p>
-    <w:p>
-      <w:pPr>
-        <w:pStyle w:val="ListParagraph"/>
-        <w:numPr>
-          <w:ilvl w:val="1"/>
-          <w:numId w:val="2"/>
-        </w:numPr>
-        <w:spacing w:after="0" w:line="240" w:lineRule="auto"/>
-        <w:rPr>
-          <w:rFonts w:ascii="Calibri" w:hAnsi="Calibri" w:cs="Calibri"/>
-        </w:rPr>
-      </w:pPr>
-      <w:r>
-        <w:rPr>
-          <w:rFonts w:ascii="Calibri" w:hAnsi="Calibri" w:cs="Calibri"/>
-        </w:rPr>
-        <w:t>Subject to credit risk associated with the concentration of AR from its key customers</w:t>
-      </w:r>
-    </w:p>
-    <w:p>
-      <w:pPr>
-        <w:pStyle w:val="ListParagraph"/>
-        <w:numPr>
-          <w:ilvl w:val="2"/>
-          <w:numId w:val="2"/>
-        </w:numPr>
-        <w:spacing w:after="0" w:line="240" w:lineRule="auto"/>
-        <w:rPr>
-          <w:rFonts w:ascii="Calibri" w:hAnsi="Calibri" w:cs="Calibri"/>
-        </w:rPr>
-      </w:pPr>
-      <w:r>
-        <w:rPr>
-          <w:rFonts w:ascii="Calibri" w:hAnsi="Calibri" w:cs="Calibri"/>
-        </w:rPr>
-        <w:t>Bankruptcy or insolvency of key customers may result in significant AR write-offs</w:t>
-      </w:r>
-    </w:p>
-    <w:p>
-      <w:pPr>
-        <w:pStyle w:val="ListParagraph"/>
-        <w:numPr>
-          <w:ilvl w:val="0"/>
-          <w:numId w:val="2"/>
-        </w:numPr>
-        <w:spacing w:after="0" w:line="240" w:lineRule="auto"/>
-        <w:rPr>
-          <w:rFonts w:ascii="Calibri" w:hAnsi="Calibri" w:cs="Calibri"/>
-        </w:rPr>
-      </w:pPr>
-      <w:r>
-        <w:rPr>
-          <w:rFonts w:ascii="Calibri" w:hAnsi="Calibri" w:cs="Calibri"/>
-        </w:rPr>
-        <w:t xml:space="preserve">We self-insure a significant portion of our employee medical insurance program, which may expose us to unpredictable </w:t>
-      </w:r>
-      <w:proofErr w:type="gramStart"/>
-      <w:r>
-        <w:rPr>
-          <w:rFonts w:ascii="Calibri" w:hAnsi="Calibri" w:cs="Calibri"/>
-        </w:rPr>
-        <w:t>cost</w:t>
-      </w:r>
-      <w:proofErr w:type="gramEnd"/>
-      <w:r>
-        <w:rPr>
-          <w:rFonts w:ascii="Calibri" w:hAnsi="Calibri" w:cs="Calibri"/>
-        </w:rPr>
-        <w:t xml:space="preserve"> and negatively affect our financial performance</w:t>
+        <w:t>We self-insure a significant portion of our employee medical insurance program, which may expose us to unpredictable cost and negatively affect our financial performance</w:t>
       </w:r>
     </w:p>
     <w:p>
@@ -6411,21 +6107,7 @@
         <w:rPr>
           <w:rFonts w:ascii="Calibri" w:hAnsi="Calibri" w:cs="Calibri"/>
         </w:rPr>
-        <w:t xml:space="preserve">Impact of recessions </w:t>
-      </w:r>
-      <w:proofErr w:type="gramStart"/>
-      <w:r>
-        <w:rPr>
-          <w:rFonts w:ascii="Calibri" w:hAnsi="Calibri" w:cs="Calibri"/>
-        </w:rPr>
-        <w:t>in</w:t>
-      </w:r>
-      <w:proofErr w:type="gramEnd"/>
-      <w:r>
-        <w:rPr>
-          <w:rFonts w:ascii="Calibri" w:hAnsi="Calibri" w:cs="Calibri"/>
-        </w:rPr>
-        <w:t xml:space="preserve"> economics outside the US</w:t>
+        <w:t>Impact of recessions in economics outside the US</w:t>
       </w:r>
     </w:p>
     <w:p>
@@ -6776,40 +6458,427 @@
         <w:rPr>
           <w:rFonts w:ascii="Calibri" w:hAnsi="Calibri" w:cs="Calibri"/>
         </w:rPr>
-        <w:t xml:space="preserve">Substitution of certain components from other manufacturers may require product redesign or FAA/EASA/other approvals, resulting in delays </w:t>
+        <w:t>Substitution of certain components from other manufacturers may require product redesign or FAA/EASA/other approvals, resulting in delays to the Company’s ability to ship products</w:t>
+      </w:r>
+    </w:p>
+    <w:p>
+      <w:pPr>
+        <w:pStyle w:val="ListParagraph"/>
+        <w:numPr>
+          <w:ilvl w:val="1"/>
+          <w:numId w:val="2"/>
+        </w:numPr>
+        <w:spacing w:after="0" w:line="240" w:lineRule="auto"/>
+        <w:rPr>
+          <w:rFonts w:ascii="Calibri" w:hAnsi="Calibri" w:cs="Calibri"/>
+        </w:rPr>
+      </w:pPr>
+      <w:r>
+        <w:rPr>
+          <w:rFonts w:ascii="Calibri" w:hAnsi="Calibri" w:cs="Calibri"/>
+        </w:rPr>
+        <w:t>Any increase in component costs (including an increase in raw material cost) could adversely affect the Company’s results of operations</w:t>
+      </w:r>
+    </w:p>
+    <w:p>
+      <w:pPr>
+        <w:pStyle w:val="ListParagraph"/>
+        <w:numPr>
+          <w:ilvl w:val="0"/>
+          <w:numId w:val="2"/>
+        </w:numPr>
+        <w:spacing w:after="0" w:line="240" w:lineRule="auto"/>
+        <w:rPr>
+          <w:rFonts w:ascii="Calibri" w:hAnsi="Calibri" w:cs="Calibri"/>
+        </w:rPr>
+      </w:pPr>
+      <w:r>
+        <w:rPr>
+          <w:rFonts w:ascii="Calibri" w:hAnsi="Calibri" w:cs="Calibri"/>
+        </w:rPr>
+        <w:t>The Company depends on key personnel to manage its business effectively, and an inability to retain its key employees and plan for management succession could adversely impact the Company’s ability to compete</w:t>
+      </w:r>
+    </w:p>
+    <w:p>
+      <w:pPr>
+        <w:pStyle w:val="ListParagraph"/>
+        <w:numPr>
+          <w:ilvl w:val="1"/>
+          <w:numId w:val="2"/>
+        </w:numPr>
+        <w:spacing w:after="0" w:line="240" w:lineRule="auto"/>
+        <w:rPr>
+          <w:rFonts w:ascii="Calibri" w:hAnsi="Calibri" w:cs="Calibri"/>
+        </w:rPr>
+      </w:pPr>
+      <w:r>
+        <w:rPr>
+          <w:rFonts w:ascii="Calibri" w:hAnsi="Calibri" w:cs="Calibri"/>
+        </w:rPr>
+        <w:t>No assurance that the Company will retain senior management and other key personnel</w:t>
+      </w:r>
+    </w:p>
+    <w:p>
+      <w:pPr>
+        <w:pStyle w:val="ListParagraph"/>
+        <w:numPr>
+          <w:ilvl w:val="2"/>
+          <w:numId w:val="2"/>
+        </w:numPr>
+        <w:spacing w:after="0" w:line="240" w:lineRule="auto"/>
+        <w:rPr>
+          <w:rFonts w:ascii="Calibri" w:hAnsi="Calibri" w:cs="Calibri"/>
+        </w:rPr>
+      </w:pPr>
+      <w:r>
+        <w:rPr>
+          <w:rFonts w:ascii="Calibri" w:hAnsi="Calibri" w:cs="Calibri"/>
+        </w:rPr>
+        <w:t>May result in the Company being unable to capitalize on existing and potential market opportunities</w:t>
+      </w:r>
+    </w:p>
+    <w:p>
+      <w:pPr>
+        <w:pStyle w:val="ListParagraph"/>
+        <w:numPr>
+          <w:ilvl w:val="1"/>
+          <w:numId w:val="2"/>
+        </w:numPr>
+        <w:spacing w:after="0" w:line="240" w:lineRule="auto"/>
+        <w:rPr>
+          <w:rFonts w:ascii="Calibri" w:hAnsi="Calibri" w:cs="Calibri"/>
+        </w:rPr>
+      </w:pPr>
+      <w:r>
+        <w:rPr>
+          <w:rFonts w:ascii="Calibri" w:hAnsi="Calibri" w:cs="Calibri"/>
+        </w:rPr>
+        <w:t>Failure to ensure effective transfer of knowledge and smooth transitions could hinder strategic planning and execution</w:t>
+      </w:r>
+    </w:p>
+    <w:p>
+      <w:pPr>
+        <w:pStyle w:val="ListParagraph"/>
+        <w:numPr>
+          <w:ilvl w:val="0"/>
+          <w:numId w:val="2"/>
+        </w:numPr>
+        <w:spacing w:after="0" w:line="240" w:lineRule="auto"/>
+        <w:rPr>
+          <w:rFonts w:ascii="Calibri" w:hAnsi="Calibri" w:cs="Calibri"/>
+        </w:rPr>
+      </w:pPr>
+      <w:r>
+        <w:rPr>
+          <w:rFonts w:ascii="Calibri" w:hAnsi="Calibri" w:cs="Calibri"/>
+        </w:rPr>
+        <w:t>The Company’s revenue and operating results may vary significantly from quarter to quarter, which may cause its stock price to decline</w:t>
+      </w:r>
+      <w:r>
+        <w:rPr>
+          <w:rFonts w:ascii="Calibri" w:hAnsi="Calibri" w:cs="Calibri"/>
+        </w:rPr>
+        <w:tab/>
+      </w:r>
+    </w:p>
+    <w:p>
+      <w:pPr>
+        <w:pStyle w:val="ListParagraph"/>
+        <w:numPr>
+          <w:ilvl w:val="1"/>
+          <w:numId w:val="2"/>
+        </w:numPr>
+        <w:spacing w:after="0" w:line="240" w:lineRule="auto"/>
+        <w:rPr>
+          <w:rFonts w:ascii="Calibri" w:hAnsi="Calibri" w:cs="Calibri"/>
+        </w:rPr>
+      </w:pPr>
+      <w:r>
+        <w:rPr>
+          <w:rFonts w:ascii="Calibri" w:hAnsi="Calibri" w:cs="Calibri"/>
+        </w:rPr>
+        <w:t>Due to several factors:</w:t>
+      </w:r>
+    </w:p>
+    <w:p>
+      <w:pPr>
+        <w:pStyle w:val="ListParagraph"/>
+        <w:numPr>
+          <w:ilvl w:val="2"/>
+          <w:numId w:val="2"/>
+        </w:numPr>
+        <w:spacing w:after="0" w:line="240" w:lineRule="auto"/>
+        <w:rPr>
+          <w:rFonts w:ascii="Calibri" w:hAnsi="Calibri" w:cs="Calibri"/>
+        </w:rPr>
+      </w:pPr>
+      <w:r>
+        <w:rPr>
+          <w:rFonts w:ascii="Calibri" w:hAnsi="Calibri" w:cs="Calibri"/>
+        </w:rPr>
+        <w:t>Demand for products and/or delivery schedule changes by its customers</w:t>
+      </w:r>
+    </w:p>
+    <w:p>
+      <w:pPr>
+        <w:pStyle w:val="ListParagraph"/>
+        <w:numPr>
+          <w:ilvl w:val="2"/>
+          <w:numId w:val="2"/>
+        </w:numPr>
+        <w:spacing w:after="0" w:line="240" w:lineRule="auto"/>
+        <w:rPr>
+          <w:rFonts w:ascii="Calibri" w:hAnsi="Calibri" w:cs="Calibri"/>
+        </w:rPr>
+      </w:pPr>
+      <w:r>
+        <w:rPr>
+          <w:rFonts w:ascii="Calibri" w:hAnsi="Calibri" w:cs="Calibri"/>
+        </w:rPr>
+        <w:t>Capex budgets of aircraft owners and operators, and appropriation cycles of the US governmen</w:t>
+      </w:r>
+      <w:r>
+        <w:rPr>
+          <w:rFonts w:ascii="Calibri" w:hAnsi="Calibri" w:cs="Calibri"/>
+        </w:rPr>
+        <w:t>t</w:t>
+      </w:r>
+    </w:p>
+    <w:p>
+      <w:pPr>
+        <w:pStyle w:val="ListParagraph"/>
+        <w:numPr>
+          <w:ilvl w:val="2"/>
+          <w:numId w:val="2"/>
+        </w:numPr>
+        <w:spacing w:after="0" w:line="240" w:lineRule="auto"/>
+        <w:rPr>
+          <w:rFonts w:ascii="Calibri" w:hAnsi="Calibri" w:cs="Calibri"/>
+        </w:rPr>
+      </w:pPr>
+      <w:r>
+        <w:rPr>
+          <w:rFonts w:ascii="Calibri" w:hAnsi="Calibri" w:cs="Calibri"/>
+        </w:rPr>
+        <w:t>Changes in the use of the Company’s products</w:t>
+      </w:r>
+    </w:p>
+    <w:p>
+      <w:pPr>
+        <w:pStyle w:val="ListParagraph"/>
+        <w:numPr>
+          <w:ilvl w:val="2"/>
+          <w:numId w:val="2"/>
+        </w:numPr>
+        <w:spacing w:after="0" w:line="240" w:lineRule="auto"/>
+        <w:rPr>
+          <w:rFonts w:ascii="Calibri" w:hAnsi="Calibri" w:cs="Calibri"/>
+        </w:rPr>
+      </w:pPr>
+      <w:r>
+        <w:rPr>
+          <w:rFonts w:ascii="Calibri" w:hAnsi="Calibri" w:cs="Calibri"/>
+        </w:rPr>
+        <w:t>Delays in introducing or obtaining government approval for new products</w:t>
+      </w:r>
+    </w:p>
+    <w:p>
+      <w:pPr>
+        <w:pStyle w:val="ListParagraph"/>
+        <w:numPr>
+          <w:ilvl w:val="2"/>
+          <w:numId w:val="2"/>
+        </w:numPr>
+        <w:spacing w:after="0" w:line="240" w:lineRule="auto"/>
+        <w:rPr>
+          <w:rFonts w:ascii="Calibri" w:hAnsi="Calibri" w:cs="Calibri"/>
+        </w:rPr>
+      </w:pPr>
+      <w:r>
+        <w:rPr>
+          <w:rFonts w:ascii="Calibri" w:hAnsi="Calibri" w:cs="Calibri"/>
+        </w:rPr>
+        <w:t>New product introductions by competitors</w:t>
+      </w:r>
+    </w:p>
+    <w:p>
+      <w:pPr>
+        <w:pStyle w:val="ListParagraph"/>
+        <w:numPr>
+          <w:ilvl w:val="2"/>
+          <w:numId w:val="2"/>
+        </w:numPr>
+        <w:spacing w:after="0" w:line="240" w:lineRule="auto"/>
+        <w:rPr>
+          <w:rFonts w:ascii="Calibri" w:hAnsi="Calibri" w:cs="Calibri"/>
+        </w:rPr>
+      </w:pPr>
+      <w:r>
+        <w:rPr>
+          <w:rFonts w:ascii="Calibri" w:hAnsi="Calibri" w:cs="Calibri"/>
+        </w:rPr>
+        <w:t xml:space="preserve">Changes in Company pricing policies or pricing policies of competitors </w:t>
+      </w:r>
+    </w:p>
+    <w:p>
+      <w:pPr>
+        <w:pStyle w:val="ListParagraph"/>
+        <w:numPr>
+          <w:ilvl w:val="2"/>
+          <w:numId w:val="2"/>
+        </w:numPr>
+        <w:spacing w:after="0" w:line="240" w:lineRule="auto"/>
+        <w:rPr>
+          <w:rFonts w:ascii="Calibri" w:hAnsi="Calibri" w:cs="Calibri"/>
+        </w:rPr>
+      </w:pPr>
+      <w:r>
+        <w:rPr>
+          <w:rFonts w:ascii="Calibri" w:hAnsi="Calibri" w:cs="Calibri"/>
+        </w:rPr>
+        <w:t>Costs related to possible acquisitions</w:t>
+      </w:r>
+    </w:p>
+    <w:p>
+      <w:pPr>
+        <w:pStyle w:val="ListParagraph"/>
+        <w:numPr>
+          <w:ilvl w:val="0"/>
+          <w:numId w:val="2"/>
+        </w:numPr>
+        <w:spacing w:after="0" w:line="240" w:lineRule="auto"/>
+        <w:rPr>
+          <w:rFonts w:ascii="Calibri" w:hAnsi="Calibri" w:cs="Calibri"/>
+        </w:rPr>
+      </w:pPr>
+      <w:r>
+        <w:rPr>
+          <w:rFonts w:ascii="Calibri" w:hAnsi="Calibri" w:cs="Calibri"/>
+        </w:rPr>
+        <w:t xml:space="preserve">If the Company is unable to respond to rapid technological change, its products could become </w:t>
       </w:r>
       <w:proofErr w:type="gramStart"/>
       <w:r>
         <w:rPr>
           <w:rFonts w:ascii="Calibri" w:hAnsi="Calibri" w:cs="Calibri"/>
         </w:rPr>
-        <w:t>to</w:t>
+        <w:t>obsolete</w:t>
       </w:r>
       <w:proofErr w:type="gramEnd"/>
       <w:r>
         <w:rPr>
           <w:rFonts w:ascii="Calibri" w:hAnsi="Calibri" w:cs="Calibri"/>
         </w:rPr>
-        <w:t xml:space="preserve"> the Company’s ability to ship products</w:t>
-      </w:r>
-    </w:p>
-    <w:p>
-      <w:pPr>
-        <w:pStyle w:val="ListParagraph"/>
-        <w:numPr>
-          <w:ilvl w:val="1"/>
-          <w:numId w:val="2"/>
-        </w:numPr>
-        <w:spacing w:after="0" w:line="240" w:lineRule="auto"/>
-        <w:rPr>
-          <w:rFonts w:ascii="Calibri" w:hAnsi="Calibri" w:cs="Calibri"/>
-        </w:rPr>
-      </w:pPr>
-      <w:r>
-        <w:rPr>
-          <w:rFonts w:ascii="Calibri" w:hAnsi="Calibri" w:cs="Calibri"/>
-        </w:rPr>
-        <w:t>Any increase in component costs (including an increase in raw material cost) could adversely affect the Company’s results of operations</w:t>
+        <w:t xml:space="preserve"> and its reputation could suffer</w:t>
+      </w:r>
+    </w:p>
+    <w:p>
+      <w:pPr>
+        <w:pStyle w:val="ListParagraph"/>
+        <w:numPr>
+          <w:ilvl w:val="1"/>
+          <w:numId w:val="2"/>
+        </w:numPr>
+        <w:spacing w:after="0" w:line="240" w:lineRule="auto"/>
+        <w:rPr>
+          <w:rFonts w:ascii="Calibri" w:hAnsi="Calibri" w:cs="Calibri"/>
+        </w:rPr>
+      </w:pPr>
+      <w:r>
+        <w:rPr>
+          <w:rFonts w:ascii="Calibri" w:hAnsi="Calibri" w:cs="Calibri"/>
+        </w:rPr>
+        <w:t>Future generations of products could render ISSC products obsolete, as the aviation market is subject to rapid technological change, new product introductions, changes in customer preferences, and evolving industry standards and government regulations</w:t>
+      </w:r>
+    </w:p>
+    <w:p>
+      <w:pPr>
+        <w:pStyle w:val="ListParagraph"/>
+        <w:numPr>
+          <w:ilvl w:val="1"/>
+          <w:numId w:val="2"/>
+        </w:numPr>
+        <w:spacing w:after="0" w:line="240" w:lineRule="auto"/>
+        <w:rPr>
+          <w:rFonts w:ascii="Calibri" w:hAnsi="Calibri" w:cs="Calibri"/>
+        </w:rPr>
+      </w:pPr>
+      <w:r>
+        <w:rPr>
+          <w:rFonts w:ascii="Calibri" w:hAnsi="Calibri" w:cs="Calibri"/>
+        </w:rPr>
+        <w:t>Future success depends on:</w:t>
+      </w:r>
+    </w:p>
+    <w:p>
+      <w:pPr>
+        <w:pStyle w:val="ListParagraph"/>
+        <w:numPr>
+          <w:ilvl w:val="2"/>
+          <w:numId w:val="2"/>
+        </w:numPr>
+        <w:spacing w:after="0" w:line="240" w:lineRule="auto"/>
+        <w:rPr>
+          <w:rFonts w:ascii="Calibri" w:hAnsi="Calibri" w:cs="Calibri"/>
+        </w:rPr>
+      </w:pPr>
+      <w:r>
+        <w:rPr>
+          <w:rFonts w:ascii="Calibri" w:hAnsi="Calibri" w:cs="Calibri"/>
+        </w:rPr>
+        <w:t>Embracing rapidly changing technologies</w:t>
+      </w:r>
+    </w:p>
+    <w:p>
+      <w:pPr>
+        <w:pStyle w:val="ListParagraph"/>
+        <w:numPr>
+          <w:ilvl w:val="2"/>
+          <w:numId w:val="2"/>
+        </w:numPr>
+        <w:spacing w:after="0" w:line="240" w:lineRule="auto"/>
+        <w:rPr>
+          <w:rFonts w:ascii="Calibri" w:hAnsi="Calibri" w:cs="Calibri"/>
+        </w:rPr>
+      </w:pPr>
+      <w:r>
+        <w:rPr>
+          <w:rFonts w:ascii="Calibri" w:hAnsi="Calibri" w:cs="Calibri"/>
+        </w:rPr>
+        <w:t>Adapting company products to evolving standards and regulations</w:t>
+      </w:r>
+    </w:p>
+    <w:p>
+      <w:pPr>
+        <w:pStyle w:val="ListParagraph"/>
+        <w:numPr>
+          <w:ilvl w:val="2"/>
+          <w:numId w:val="2"/>
+        </w:numPr>
+        <w:spacing w:after="0" w:line="240" w:lineRule="auto"/>
+        <w:rPr>
+          <w:rFonts w:ascii="Calibri" w:hAnsi="Calibri" w:cs="Calibri"/>
+        </w:rPr>
+      </w:pPr>
+      <w:r>
+        <w:rPr>
+          <w:rFonts w:ascii="Calibri" w:hAnsi="Calibri" w:cs="Calibri"/>
+        </w:rPr>
+        <w:t xml:space="preserve">Develop and introduce timely, high-quality, </w:t>
+      </w:r>
+      <w:proofErr w:type="gramStart"/>
+      <w:r>
+        <w:rPr>
+          <w:rFonts w:ascii="Calibri" w:hAnsi="Calibri" w:cs="Calibri"/>
+        </w:rPr>
+        <w:t>cost effective</w:t>
+      </w:r>
+      <w:proofErr w:type="gramEnd"/>
+      <w:r>
+        <w:rPr>
+          <w:rFonts w:ascii="Calibri" w:hAnsi="Calibri" w:cs="Calibri"/>
+        </w:rPr>
+        <w:t xml:space="preserve"> new products and product enhancements to address the increasingly sophisticated needs of its customers</w:t>
       </w:r>
     </w:p>
     <w:p>
@@ -6828,78 +6897,91 @@
         <w:rPr>
           <w:rFonts w:ascii="Calibri" w:hAnsi="Calibri" w:cs="Calibri"/>
         </w:rPr>
-        <w:t xml:space="preserve">The Company depends on key personnel to manage its business effectively, and an inability to retain its key employees and plan for management succession could adversely </w:t>
-      </w:r>
+        <w:t>If the Company fails to modify or improve its products in response to evolving industry standards and government regulations, its products could become obsolete</w:t>
+      </w:r>
+    </w:p>
+    <w:p>
+      <w:pPr>
+        <w:pStyle w:val="ListParagraph"/>
+        <w:numPr>
+          <w:ilvl w:val="1"/>
+          <w:numId w:val="2"/>
+        </w:numPr>
+        <w:spacing w:after="0" w:line="240" w:lineRule="auto"/>
+        <w:rPr>
+          <w:rFonts w:ascii="Calibri" w:hAnsi="Calibri" w:cs="Calibri"/>
+        </w:rPr>
+      </w:pPr>
+      <w:r>
+        <w:rPr>
+          <w:rFonts w:ascii="Calibri" w:hAnsi="Calibri" w:cs="Calibri"/>
+        </w:rPr>
+        <w:t>Company must demonstrate that its products are accurate and able to maintain certain levels of repeatability over time to be certified</w:t>
+      </w:r>
+    </w:p>
+    <w:p>
+      <w:pPr>
+        <w:pStyle w:val="ListParagraph"/>
+        <w:numPr>
+          <w:ilvl w:val="1"/>
+          <w:numId w:val="2"/>
+        </w:numPr>
+        <w:spacing w:after="0" w:line="240" w:lineRule="auto"/>
+        <w:rPr>
+          <w:rFonts w:ascii="Calibri" w:hAnsi="Calibri" w:cs="Calibri"/>
+        </w:rPr>
+      </w:pPr>
+      <w:r>
+        <w:rPr>
+          <w:rFonts w:ascii="Calibri" w:hAnsi="Calibri" w:cs="Calibri"/>
+        </w:rPr>
+        <w:t>No guarantee of reciprocity between the FAA and EASA</w:t>
+      </w:r>
+    </w:p>
+    <w:p>
+      <w:pPr>
+        <w:pStyle w:val="ListParagraph"/>
+        <w:numPr>
+          <w:ilvl w:val="1"/>
+          <w:numId w:val="2"/>
+        </w:numPr>
+        <w:spacing w:after="0" w:line="240" w:lineRule="auto"/>
+        <w:rPr>
+          <w:rFonts w:ascii="Calibri" w:hAnsi="Calibri" w:cs="Calibri"/>
+        </w:rPr>
+      </w:pPr>
+      <w:r>
+        <w:rPr>
+          <w:rFonts w:ascii="Calibri" w:hAnsi="Calibri" w:cs="Calibri"/>
+        </w:rPr>
+        <w:t>Delays or losses in certification could result in lost sales or delays in sales</w:t>
+      </w:r>
+    </w:p>
+    <w:p>
+      <w:pPr>
+        <w:pStyle w:val="ListParagraph"/>
+        <w:numPr>
+          <w:ilvl w:val="2"/>
+          <w:numId w:val="2"/>
+        </w:numPr>
+        <w:spacing w:after="0" w:line="240" w:lineRule="auto"/>
+        <w:rPr>
+          <w:rFonts w:ascii="Calibri" w:hAnsi="Calibri" w:cs="Calibri"/>
+        </w:rPr>
+      </w:pPr>
       <w:proofErr w:type="gramStart"/>
       <w:r>
         <w:rPr>
           <w:rFonts w:ascii="Calibri" w:hAnsi="Calibri" w:cs="Calibri"/>
         </w:rPr>
-        <w:t>impact</w:t>
+        <w:t>Also</w:t>
       </w:r>
       <w:proofErr w:type="gramEnd"/>
       <w:r>
         <w:rPr>
           <w:rFonts w:ascii="Calibri" w:hAnsi="Calibri" w:cs="Calibri"/>
         </w:rPr>
-        <w:t xml:space="preserve"> the Company’s ability to compete</w:t>
-      </w:r>
-    </w:p>
-    <w:p>
-      <w:pPr>
-        <w:pStyle w:val="ListParagraph"/>
-        <w:numPr>
-          <w:ilvl w:val="1"/>
-          <w:numId w:val="2"/>
-        </w:numPr>
-        <w:spacing w:after="0" w:line="240" w:lineRule="auto"/>
-        <w:rPr>
-          <w:rFonts w:ascii="Calibri" w:hAnsi="Calibri" w:cs="Calibri"/>
-        </w:rPr>
-      </w:pPr>
-      <w:r>
-        <w:rPr>
-          <w:rFonts w:ascii="Calibri" w:hAnsi="Calibri" w:cs="Calibri"/>
-        </w:rPr>
-        <w:t>No assurance that the Company will retain senior management and other key personnel</w:t>
-      </w:r>
-    </w:p>
-    <w:p>
-      <w:pPr>
-        <w:pStyle w:val="ListParagraph"/>
-        <w:numPr>
-          <w:ilvl w:val="2"/>
-          <w:numId w:val="2"/>
-        </w:numPr>
-        <w:spacing w:after="0" w:line="240" w:lineRule="auto"/>
-        <w:rPr>
-          <w:rFonts w:ascii="Calibri" w:hAnsi="Calibri" w:cs="Calibri"/>
-        </w:rPr>
-      </w:pPr>
-      <w:r>
-        <w:rPr>
-          <w:rFonts w:ascii="Calibri" w:hAnsi="Calibri" w:cs="Calibri"/>
-        </w:rPr>
-        <w:t>May result in the Company being unable to capitalize on existing and potential market opportunities</w:t>
-      </w:r>
-    </w:p>
-    <w:p>
-      <w:pPr>
-        <w:pStyle w:val="ListParagraph"/>
-        <w:numPr>
-          <w:ilvl w:val="1"/>
-          <w:numId w:val="2"/>
-        </w:numPr>
-        <w:spacing w:after="0" w:line="240" w:lineRule="auto"/>
-        <w:rPr>
-          <w:rFonts w:ascii="Calibri" w:hAnsi="Calibri" w:cs="Calibri"/>
-        </w:rPr>
-      </w:pPr>
-      <w:r>
-        <w:rPr>
-          <w:rFonts w:ascii="Calibri" w:hAnsi="Calibri" w:cs="Calibri"/>
-        </w:rPr>
-        <w:t>Failure to ensure effective transfer of knowledge and smooth transitions could hinder strategic planning and execution</w:t>
+        <w:t xml:space="preserve"> may require ISSC to change its products</w:t>
       </w:r>
     </w:p>
     <w:p>
@@ -6918,43 +7000,519 @@
         <w:rPr>
           <w:rFonts w:ascii="Calibri" w:hAnsi="Calibri" w:cs="Calibri"/>
         </w:rPr>
-        <w:t>The Company’s revenue and operating results may vary significantly from quarter to quarter, which may cause its stock price to decline</w:t>
-      </w:r>
-      <w:r>
-        <w:rPr>
-          <w:rFonts w:ascii="Calibri" w:hAnsi="Calibri" w:cs="Calibri"/>
-        </w:rPr>
-        <w:tab/>
-      </w:r>
-    </w:p>
-    <w:p>
-      <w:pPr>
-        <w:pStyle w:val="ListParagraph"/>
-        <w:numPr>
-          <w:ilvl w:val="1"/>
-          <w:numId w:val="2"/>
-        </w:numPr>
-        <w:spacing w:after="0" w:line="240" w:lineRule="auto"/>
-        <w:rPr>
-          <w:rFonts w:ascii="Calibri" w:hAnsi="Calibri" w:cs="Calibri"/>
-        </w:rPr>
-      </w:pPr>
-    </w:p>
-    <w:p>
-      <w:pPr>
-        <w:spacing w:after="0" w:line="240" w:lineRule="auto"/>
-        <w:rPr>
-          <w:rFonts w:ascii="Calibri" w:hAnsi="Calibri" w:cs="Calibri"/>
-          <w:b/>
-          <w:bCs/>
-        </w:rPr>
-      </w:pPr>
-      <w:r>
-        <w:rPr>
-          <w:rFonts w:ascii="Calibri" w:hAnsi="Calibri" w:cs="Calibri"/>
-        </w:rPr>
-        <w:t xml:space="preserve"> </w:t>
-      </w:r>
+        <w:lastRenderedPageBreak/>
+        <w:t>As the Company uses sophisticated technology and deploys its products in complex aircraft cockpit environments, problems with these products may arise that could harm the Company’s reputation for quality assurance, and consequently its business prospects</w:t>
+      </w:r>
+    </w:p>
+    <w:p>
+      <w:pPr>
+        <w:pStyle w:val="ListParagraph"/>
+        <w:numPr>
+          <w:ilvl w:val="1"/>
+          <w:numId w:val="2"/>
+        </w:numPr>
+        <w:spacing w:after="0" w:line="240" w:lineRule="auto"/>
+        <w:rPr>
+          <w:rFonts w:ascii="Calibri" w:hAnsi="Calibri" w:cs="Calibri"/>
+        </w:rPr>
+      </w:pPr>
+      <w:r>
+        <w:rPr>
+          <w:rFonts w:ascii="Calibri" w:hAnsi="Calibri" w:cs="Calibri"/>
+        </w:rPr>
+        <w:t>Recalls or redesigns may result in:</w:t>
+      </w:r>
+    </w:p>
+    <w:p>
+      <w:pPr>
+        <w:pStyle w:val="ListParagraph"/>
+        <w:numPr>
+          <w:ilvl w:val="2"/>
+          <w:numId w:val="2"/>
+        </w:numPr>
+        <w:spacing w:after="0" w:line="240" w:lineRule="auto"/>
+        <w:rPr>
+          <w:rFonts w:ascii="Calibri" w:hAnsi="Calibri" w:cs="Calibri"/>
+        </w:rPr>
+      </w:pPr>
+      <w:r>
+        <w:rPr>
+          <w:rFonts w:ascii="Calibri" w:hAnsi="Calibri" w:cs="Calibri"/>
+        </w:rPr>
+        <w:t>Delay or loss of revenues</w:t>
+      </w:r>
+    </w:p>
+    <w:p>
+      <w:pPr>
+        <w:pStyle w:val="ListParagraph"/>
+        <w:numPr>
+          <w:ilvl w:val="2"/>
+          <w:numId w:val="2"/>
+        </w:numPr>
+        <w:spacing w:after="0" w:line="240" w:lineRule="auto"/>
+        <w:rPr>
+          <w:rFonts w:ascii="Calibri" w:hAnsi="Calibri" w:cs="Calibri"/>
+        </w:rPr>
+      </w:pPr>
+      <w:r>
+        <w:rPr>
+          <w:rFonts w:ascii="Calibri" w:hAnsi="Calibri" w:cs="Calibri"/>
+        </w:rPr>
+        <w:t>Cancellation of customer contracts</w:t>
+      </w:r>
+    </w:p>
+    <w:p>
+      <w:pPr>
+        <w:pStyle w:val="ListParagraph"/>
+        <w:numPr>
+          <w:ilvl w:val="2"/>
+          <w:numId w:val="2"/>
+        </w:numPr>
+        <w:spacing w:after="0" w:line="240" w:lineRule="auto"/>
+        <w:rPr>
+          <w:rFonts w:ascii="Calibri" w:hAnsi="Calibri" w:cs="Calibri"/>
+        </w:rPr>
+      </w:pPr>
+      <w:r>
+        <w:rPr>
+          <w:rFonts w:ascii="Calibri" w:hAnsi="Calibri" w:cs="Calibri"/>
+        </w:rPr>
+        <w:t>Diversion of development resources</w:t>
+      </w:r>
+    </w:p>
+    <w:p>
+      <w:pPr>
+        <w:pStyle w:val="ListParagraph"/>
+        <w:numPr>
+          <w:ilvl w:val="2"/>
+          <w:numId w:val="2"/>
+        </w:numPr>
+        <w:spacing w:after="0" w:line="240" w:lineRule="auto"/>
+        <w:rPr>
+          <w:rFonts w:ascii="Calibri" w:hAnsi="Calibri" w:cs="Calibri"/>
+        </w:rPr>
+      </w:pPr>
+      <w:r>
+        <w:rPr>
+          <w:rFonts w:ascii="Calibri" w:hAnsi="Calibri" w:cs="Calibri"/>
+        </w:rPr>
+        <w:t>Damage to the Company’s reputation</w:t>
+      </w:r>
+    </w:p>
+    <w:p>
+      <w:pPr>
+        <w:pStyle w:val="ListParagraph"/>
+        <w:numPr>
+          <w:ilvl w:val="2"/>
+          <w:numId w:val="2"/>
+        </w:numPr>
+        <w:spacing w:after="0" w:line="240" w:lineRule="auto"/>
+        <w:rPr>
+          <w:rFonts w:ascii="Calibri" w:hAnsi="Calibri" w:cs="Calibri"/>
+        </w:rPr>
+      </w:pPr>
+      <w:r>
+        <w:rPr>
+          <w:rFonts w:ascii="Calibri" w:hAnsi="Calibri" w:cs="Calibri"/>
+        </w:rPr>
+        <w:t>Increased service and warranty costs</w:t>
+      </w:r>
+    </w:p>
+    <w:p>
+      <w:pPr>
+        <w:pStyle w:val="ListParagraph"/>
+        <w:numPr>
+          <w:ilvl w:val="2"/>
+          <w:numId w:val="2"/>
+        </w:numPr>
+        <w:spacing w:after="0" w:line="240" w:lineRule="auto"/>
+        <w:rPr>
+          <w:rFonts w:ascii="Calibri" w:hAnsi="Calibri" w:cs="Calibri"/>
+        </w:rPr>
+      </w:pPr>
+      <w:r>
+        <w:rPr>
+          <w:rFonts w:ascii="Calibri" w:hAnsi="Calibri" w:cs="Calibri"/>
+        </w:rPr>
+        <w:t>Litigation costs</w:t>
+      </w:r>
+    </w:p>
+    <w:p>
+      <w:pPr>
+        <w:pStyle w:val="ListParagraph"/>
+        <w:numPr>
+          <w:ilvl w:val="1"/>
+          <w:numId w:val="2"/>
+        </w:numPr>
+        <w:spacing w:after="0" w:line="240" w:lineRule="auto"/>
+        <w:rPr>
+          <w:rFonts w:ascii="Calibri" w:hAnsi="Calibri" w:cs="Calibri"/>
+        </w:rPr>
+      </w:pPr>
+      <w:r>
+        <w:rPr>
+          <w:rFonts w:ascii="Calibri" w:hAnsi="Calibri" w:cs="Calibri"/>
+        </w:rPr>
+        <w:t>Product liability insurance may not be adequate to cover its losses in the event of a large product liability claim</w:t>
+      </w:r>
+    </w:p>
+    <w:p>
+      <w:pPr>
+        <w:pStyle w:val="ListParagraph"/>
+        <w:numPr>
+          <w:ilvl w:val="0"/>
+          <w:numId w:val="2"/>
+        </w:numPr>
+        <w:spacing w:after="0" w:line="240" w:lineRule="auto"/>
+        <w:rPr>
+          <w:rFonts w:ascii="Calibri" w:hAnsi="Calibri" w:cs="Calibri"/>
+        </w:rPr>
+      </w:pPr>
+      <w:r>
+        <w:rPr>
+          <w:rFonts w:ascii="Calibri" w:hAnsi="Calibri" w:cs="Calibri"/>
+        </w:rPr>
+        <w:t>ISSC may pursue strategic acquisitions, investments, partnerships, other ventures, etc. that may materially harm the Company if ISSC fails to successfully identify, evaluate, complete and integrate such transactions</w:t>
+      </w:r>
+    </w:p>
+    <w:p>
+      <w:pPr>
+        <w:pStyle w:val="ListParagraph"/>
+        <w:numPr>
+          <w:ilvl w:val="1"/>
+          <w:numId w:val="2"/>
+        </w:numPr>
+        <w:spacing w:after="0" w:line="240" w:lineRule="auto"/>
+        <w:rPr>
+          <w:rFonts w:ascii="Calibri" w:hAnsi="Calibri" w:cs="Calibri"/>
+        </w:rPr>
+      </w:pPr>
+      <w:r>
+        <w:rPr>
+          <w:rFonts w:ascii="Calibri" w:hAnsi="Calibri" w:cs="Calibri"/>
+        </w:rPr>
+        <w:t xml:space="preserve">Growth </w:t>
+      </w:r>
+      <w:r>
+        <w:rPr>
+          <w:rFonts w:ascii="Calibri" w:hAnsi="Calibri" w:cs="Calibri"/>
+        </w:rPr>
+        <w:t>strategy includes evaluating acquisition opportunities and opportunities to make investments in complementary businesses, technologies, services or products</w:t>
+      </w:r>
+    </w:p>
+    <w:p>
+      <w:pPr>
+        <w:pStyle w:val="ListParagraph"/>
+        <w:numPr>
+          <w:ilvl w:val="2"/>
+          <w:numId w:val="2"/>
+        </w:numPr>
+        <w:spacing w:after="0" w:line="240" w:lineRule="auto"/>
+        <w:rPr>
+          <w:rFonts w:ascii="Calibri" w:hAnsi="Calibri" w:cs="Calibri"/>
+        </w:rPr>
+      </w:pPr>
+      <w:r>
+        <w:rPr>
+          <w:rFonts w:ascii="Calibri" w:hAnsi="Calibri" w:cs="Calibri"/>
+        </w:rPr>
+        <w:t>Or to enter strategic partnerships with parties who can provide access to those assets, additional product or services offerings, additional distribution or marketing synergies or additional industry expertise</w:t>
+      </w:r>
+    </w:p>
+    <w:p>
+      <w:pPr>
+        <w:pStyle w:val="ListParagraph"/>
+        <w:numPr>
+          <w:ilvl w:val="3"/>
+          <w:numId w:val="2"/>
+        </w:numPr>
+        <w:spacing w:after="0" w:line="240" w:lineRule="auto"/>
+        <w:rPr>
+          <w:rFonts w:ascii="Calibri" w:hAnsi="Calibri" w:cs="Calibri"/>
+        </w:rPr>
+      </w:pPr>
+      <w:r>
+        <w:rPr>
+          <w:rFonts w:ascii="Calibri" w:hAnsi="Calibri" w:cs="Calibri"/>
+        </w:rPr>
+        <w:t>Ex. Acquisition of certain inertial, communication and navigation product lines from Honeywell</w:t>
+      </w:r>
+    </w:p>
+    <w:p>
+      <w:pPr>
+        <w:pStyle w:val="ListParagraph"/>
+        <w:numPr>
+          <w:ilvl w:val="4"/>
+          <w:numId w:val="2"/>
+        </w:numPr>
+        <w:spacing w:after="0" w:line="240" w:lineRule="auto"/>
+        <w:rPr>
+          <w:rFonts w:ascii="Calibri" w:hAnsi="Calibri" w:cs="Calibri"/>
+        </w:rPr>
+      </w:pPr>
+      <w:r>
+        <w:rPr>
+          <w:rFonts w:ascii="Calibri" w:hAnsi="Calibri" w:cs="Calibri"/>
+        </w:rPr>
+        <w:t>Working on successfully integrating the Honeywell product lines in a manner that results in:</w:t>
+      </w:r>
+    </w:p>
+    <w:p>
+      <w:pPr>
+        <w:pStyle w:val="ListParagraph"/>
+        <w:numPr>
+          <w:ilvl w:val="5"/>
+          <w:numId w:val="2"/>
+        </w:numPr>
+        <w:spacing w:after="0" w:line="240" w:lineRule="auto"/>
+        <w:rPr>
+          <w:rFonts w:ascii="Calibri" w:hAnsi="Calibri" w:cs="Calibri"/>
+        </w:rPr>
+      </w:pPr>
+      <w:r>
+        <w:rPr>
+          <w:rFonts w:ascii="Calibri" w:hAnsi="Calibri" w:cs="Calibri"/>
+        </w:rPr>
+        <w:t>Enhancing current offerings in air transport, military, and business aviation markets</w:t>
+      </w:r>
+    </w:p>
+    <w:p>
+      <w:pPr>
+        <w:pStyle w:val="ListParagraph"/>
+        <w:numPr>
+          <w:ilvl w:val="5"/>
+          <w:numId w:val="2"/>
+        </w:numPr>
+        <w:spacing w:after="0" w:line="240" w:lineRule="auto"/>
+        <w:rPr>
+          <w:rFonts w:ascii="Calibri" w:hAnsi="Calibri" w:cs="Calibri"/>
+        </w:rPr>
+      </w:pPr>
+      <w:r>
+        <w:rPr>
+          <w:rFonts w:ascii="Calibri" w:hAnsi="Calibri" w:cs="Calibri"/>
+        </w:rPr>
+        <w:t>Creating potential cost synergies</w:t>
+      </w:r>
+    </w:p>
+    <w:p>
+      <w:pPr>
+        <w:pStyle w:val="ListParagraph"/>
+        <w:numPr>
+          <w:ilvl w:val="5"/>
+          <w:numId w:val="2"/>
+        </w:numPr>
+        <w:spacing w:after="0" w:line="240" w:lineRule="auto"/>
+        <w:rPr>
+          <w:rFonts w:ascii="Calibri" w:hAnsi="Calibri" w:cs="Calibri"/>
+        </w:rPr>
+      </w:pPr>
+      <w:r>
+        <w:rPr>
+          <w:rFonts w:ascii="Calibri" w:hAnsi="Calibri" w:cs="Calibri"/>
+        </w:rPr>
+        <w:t>Enhancing growth and global reputation</w:t>
+      </w:r>
+    </w:p>
+    <w:p>
+      <w:pPr>
+        <w:pStyle w:val="ListParagraph"/>
+        <w:numPr>
+          <w:ilvl w:val="1"/>
+          <w:numId w:val="2"/>
+        </w:numPr>
+        <w:spacing w:after="0" w:line="240" w:lineRule="auto"/>
+        <w:rPr>
+          <w:rFonts w:ascii="Calibri" w:hAnsi="Calibri" w:cs="Calibri"/>
+        </w:rPr>
+      </w:pPr>
+      <w:r>
+        <w:rPr>
+          <w:rFonts w:ascii="Calibri" w:hAnsi="Calibri" w:cs="Calibri"/>
+        </w:rPr>
+        <w:t>Risks include:</w:t>
+      </w:r>
+    </w:p>
+    <w:p>
+      <w:pPr>
+        <w:pStyle w:val="ListParagraph"/>
+        <w:numPr>
+          <w:ilvl w:val="2"/>
+          <w:numId w:val="2"/>
+        </w:numPr>
+        <w:spacing w:after="0" w:line="240" w:lineRule="auto"/>
+        <w:rPr>
+          <w:rFonts w:ascii="Calibri" w:hAnsi="Calibri" w:cs="Calibri"/>
+        </w:rPr>
+      </w:pPr>
+      <w:r>
+        <w:rPr>
+          <w:rFonts w:ascii="Calibri" w:hAnsi="Calibri" w:cs="Calibri"/>
+        </w:rPr>
+        <w:t>Ability to assess accurately the value, strengths, weaknesses, internal controls, contingent and other liabilities and potential profitability of acquisition candidates</w:t>
+      </w:r>
+    </w:p>
+    <w:p>
+      <w:pPr>
+        <w:pStyle w:val="ListParagraph"/>
+        <w:numPr>
+          <w:ilvl w:val="2"/>
+          <w:numId w:val="2"/>
+        </w:numPr>
+        <w:spacing w:after="0" w:line="240" w:lineRule="auto"/>
+        <w:rPr>
+          <w:rFonts w:ascii="Calibri" w:hAnsi="Calibri" w:cs="Calibri"/>
+        </w:rPr>
+      </w:pPr>
+      <w:r>
+        <w:rPr>
+          <w:rFonts w:ascii="Calibri" w:hAnsi="Calibri" w:cs="Calibri"/>
+        </w:rPr>
+        <w:t>Difficulties in integration</w:t>
+      </w:r>
+    </w:p>
+    <w:p>
+      <w:pPr>
+        <w:pStyle w:val="ListParagraph"/>
+        <w:numPr>
+          <w:ilvl w:val="3"/>
+          <w:numId w:val="2"/>
+        </w:numPr>
+        <w:spacing w:after="0" w:line="240" w:lineRule="auto"/>
+        <w:rPr>
+          <w:rFonts w:ascii="Calibri" w:hAnsi="Calibri" w:cs="Calibri"/>
+        </w:rPr>
+      </w:pPr>
+      <w:r>
+        <w:rPr>
+          <w:rFonts w:ascii="Calibri" w:hAnsi="Calibri" w:cs="Calibri"/>
+        </w:rPr>
+        <w:t>Loss of key personnel</w:t>
+      </w:r>
+    </w:p>
+    <w:p>
+      <w:pPr>
+        <w:pStyle w:val="ListParagraph"/>
+        <w:numPr>
+          <w:ilvl w:val="3"/>
+          <w:numId w:val="2"/>
+        </w:numPr>
+        <w:spacing w:after="0" w:line="240" w:lineRule="auto"/>
+        <w:rPr>
+          <w:rFonts w:ascii="Calibri" w:hAnsi="Calibri" w:cs="Calibri"/>
+        </w:rPr>
+      </w:pPr>
+      <w:r>
+        <w:rPr>
+          <w:rFonts w:ascii="Calibri" w:hAnsi="Calibri" w:cs="Calibri"/>
+        </w:rPr>
+        <w:t>Difficulty realizing synergies</w:t>
+      </w:r>
+    </w:p>
+    <w:p>
+      <w:pPr>
+        <w:pStyle w:val="ListParagraph"/>
+        <w:numPr>
+          <w:ilvl w:val="3"/>
+          <w:numId w:val="2"/>
+        </w:numPr>
+        <w:spacing w:after="0" w:line="240" w:lineRule="auto"/>
+        <w:rPr>
+          <w:rFonts w:ascii="Calibri" w:hAnsi="Calibri" w:cs="Calibri"/>
+        </w:rPr>
+      </w:pPr>
+      <w:r>
+        <w:rPr>
+          <w:rFonts w:ascii="Calibri" w:hAnsi="Calibri" w:cs="Calibri"/>
+        </w:rPr>
+        <w:t>Diversion of management attention</w:t>
+      </w:r>
+    </w:p>
+    <w:p>
+      <w:pPr>
+        <w:pStyle w:val="ListParagraph"/>
+        <w:numPr>
+          <w:ilvl w:val="3"/>
+          <w:numId w:val="2"/>
+        </w:numPr>
+        <w:spacing w:after="0" w:line="240" w:lineRule="auto"/>
+        <w:rPr>
+          <w:rFonts w:ascii="Calibri" w:hAnsi="Calibri" w:cs="Calibri"/>
+        </w:rPr>
+      </w:pPr>
+      <w:r>
+        <w:rPr>
+          <w:rFonts w:ascii="Calibri" w:hAnsi="Calibri" w:cs="Calibri"/>
+        </w:rPr>
+        <w:t>Integration issues with internal controls of acquired businesses</w:t>
+      </w:r>
+    </w:p>
+    <w:p>
+      <w:pPr>
+        <w:pStyle w:val="ListParagraph"/>
+        <w:numPr>
+          <w:ilvl w:val="3"/>
+          <w:numId w:val="2"/>
+        </w:numPr>
+        <w:spacing w:after="0" w:line="240" w:lineRule="auto"/>
+        <w:rPr>
+          <w:rFonts w:ascii="Calibri" w:hAnsi="Calibri" w:cs="Calibri"/>
+        </w:rPr>
+      </w:pPr>
+      <w:r>
+        <w:rPr>
+          <w:rFonts w:ascii="Calibri" w:hAnsi="Calibri" w:cs="Calibri"/>
+        </w:rPr>
+        <w:t>Impairment of assets</w:t>
+      </w:r>
+    </w:p>
+    <w:p>
+      <w:pPr>
+        <w:pStyle w:val="ListParagraph"/>
+        <w:numPr>
+          <w:ilvl w:val="3"/>
+          <w:numId w:val="2"/>
+        </w:numPr>
+        <w:spacing w:after="0" w:line="240" w:lineRule="auto"/>
+        <w:rPr>
+          <w:rFonts w:ascii="Calibri" w:hAnsi="Calibri" w:cs="Calibri"/>
+        </w:rPr>
+      </w:pPr>
+      <w:r>
+        <w:rPr>
+          <w:rFonts w:ascii="Calibri" w:hAnsi="Calibri" w:cs="Calibri"/>
+        </w:rPr>
+        <w:t>Unknown liabilities (environmental, antitrust, production delays)</w:t>
+      </w:r>
+    </w:p>
+    <w:p>
+      <w:pPr>
+        <w:pStyle w:val="ListParagraph"/>
+        <w:numPr>
+          <w:ilvl w:val="0"/>
+          <w:numId w:val="2"/>
+        </w:numPr>
+        <w:spacing w:after="0" w:line="240" w:lineRule="auto"/>
+        <w:rPr>
+          <w:rFonts w:ascii="Calibri" w:hAnsi="Calibri" w:cs="Calibri"/>
+        </w:rPr>
+      </w:pPr>
+      <w:r>
+        <w:rPr>
+          <w:rFonts w:ascii="Calibri" w:hAnsi="Calibri" w:cs="Calibri"/>
+        </w:rPr>
+        <w:t>ISSC’s success depends on its ability to protect its proprietary rights against potential risk of infringement. If the Company is unable to protect and enforce its IP rights, it may be unable to compete effectively</w:t>
+      </w:r>
+    </w:p>
+    <w:p>
+      <w:pPr>
+        <w:pStyle w:val="ListParagraph"/>
+        <w:spacing w:after="0" w:line="240" w:lineRule="auto"/>
+        <w:ind w:left="2880"/>
+        <w:rPr>
+          <w:rFonts w:ascii="Calibri" w:hAnsi="Calibri" w:cs="Calibri"/>
+        </w:rPr>
+      </w:pPr>
     </w:p>
     <w:sectPr>
       <w:pgSz w:w="12240" w:h="15840"/>
@@ -7031,7 +7589,7 @@
         <w:rFonts w:ascii="Courier New" w:hAnsi="Courier New" w:cs="Courier New" w:hint="default"/>
       </w:rPr>
     </w:lvl>
-    <w:lvl w:ilvl="5" w:tplc="04090005" w:tentative="1">
+    <w:lvl w:ilvl="5" w:tplc="04090005">
       <w:start w:val="1"/>
       <w:numFmt w:val="bullet"/>
       <w:lvlText w:val=""/>

</xml_diff>